<commit_message>
More changes by Gary and Brett
</commit_message>
<xml_diff>
--- a/Documentation/MarFS-Configuration.docx
+++ b/Documentation/MarFS-Configuration.docx
@@ -232,18 +232,25 @@
               <w:adjustRightInd w:val="0"/>
               <w:rPr>
                 <w:rFonts w:ascii="Arial" w:hAnsi="Arial" w:cs="Arial"/>
-              </w:rPr>
-            </w:pPr>
-            <w:proofErr w:type="spellStart"/>
-            <w:proofErr w:type="gramStart"/>
-            <w:r>
-              <w:rPr>
-                <w:rFonts w:ascii="Arial" w:hAnsi="Arial" w:cs="Arial"/>
-              </w:rPr>
-              <w:t>recordverssion</w:t>
-            </w:r>
-            <w:proofErr w:type="spellEnd"/>
-            <w:proofErr w:type="gramEnd"/>
+                <w:color w:val="FF0000"/>
+              </w:rPr>
+            </w:pPr>
+            <w:proofErr w:type="spellStart"/>
+            <w:r>
+              <w:rPr>
+                <w:rFonts w:ascii="Arial" w:hAnsi="Arial" w:cs="Arial"/>
+                <w:color w:val="FF0000"/>
+              </w:rPr>
+              <w:t>Reverseorder</w:t>
+            </w:r>
+            <w:proofErr w:type="spellEnd"/>
+            <w:r>
+              <w:rPr>
+                <w:rFonts w:ascii="Arial" w:hAnsi="Arial" w:cs="Arial"/>
+                <w:color w:val="FF0000"/>
+              </w:rPr>
+              <w:t xml:space="preserve"> time stamp</w:t>
+            </w:r>
           </w:p>
         </w:tc>
         <w:tc>
@@ -258,13 +265,15 @@
               <w:adjustRightInd w:val="0"/>
               <w:rPr>
                 <w:rFonts w:ascii="Arial" w:hAnsi="Arial" w:cs="Arial"/>
-              </w:rPr>
-            </w:pPr>
-            <w:r>
-              <w:rPr>
-                <w:rFonts w:ascii="Arial" w:hAnsi="Arial" w:cs="Arial"/>
-              </w:rPr>
-              <w:t>Version number for this record</w:t>
+                <w:color w:val="FF0000"/>
+              </w:rPr>
+            </w:pPr>
+            <w:r>
+              <w:rPr>
+                <w:rFonts w:ascii="Arial" w:hAnsi="Arial" w:cs="Arial"/>
+                <w:color w:val="FF0000"/>
+              </w:rPr>
+              <w:t>This is a reverse order time stamp of some kind to make sorting easy when listing objects.</w:t>
             </w:r>
           </w:p>
         </w:tc>
@@ -290,7 +299,7 @@
               <w:rPr>
                 <w:rFonts w:ascii="Arial" w:hAnsi="Arial" w:cs="Arial"/>
               </w:rPr>
-              <w:t>mdfilecreatetime</w:t>
+              <w:t>recordvervion</w:t>
             </w:r>
             <w:proofErr w:type="spellEnd"/>
             <w:proofErr w:type="gramEnd"/>
@@ -314,35 +323,7 @@
               <w:rPr>
                 <w:rFonts w:ascii="Arial" w:hAnsi="Arial" w:cs="Arial"/>
               </w:rPr>
-              <w:t xml:space="preserve">In the case of </w:t>
-            </w:r>
-            <w:proofErr w:type="spellStart"/>
-            <w:r>
-              <w:rPr>
-                <w:rFonts w:ascii="Arial" w:hAnsi="Arial" w:cs="Arial"/>
-              </w:rPr>
-              <w:t>uni</w:t>
-            </w:r>
-            <w:proofErr w:type="spellEnd"/>
-            <w:r>
-              <w:rPr>
-                <w:rFonts w:ascii="Arial" w:hAnsi="Arial" w:cs="Arial"/>
-              </w:rPr>
-              <w:t xml:space="preserve"> and multi files, this is the creation time from the </w:t>
-            </w:r>
-            <w:proofErr w:type="spellStart"/>
-            <w:r>
-              <w:rPr>
-                <w:rFonts w:ascii="Arial" w:hAnsi="Arial" w:cs="Arial"/>
-              </w:rPr>
-              <w:t>mdfile</w:t>
-            </w:r>
-            <w:proofErr w:type="spellEnd"/>
-            <w:r>
-              <w:rPr>
-                <w:rFonts w:ascii="Arial" w:hAnsi="Arial" w:cs="Arial"/>
-              </w:rPr>
-              <w:t>.  In the case of packed, this is the creation time of the first file being packed into the object.</w:t>
+              <w:t>Version number for this record</w:t>
             </w:r>
           </w:p>
         </w:tc>
@@ -368,7 +349,7 @@
               <w:rPr>
                 <w:rFonts w:ascii="Arial" w:hAnsi="Arial" w:cs="Arial"/>
               </w:rPr>
-              <w:t>objtype</w:t>
+              <w:t>mdfilecreatetime</w:t>
             </w:r>
             <w:proofErr w:type="spellEnd"/>
             <w:proofErr w:type="gramEnd"/>
@@ -392,7 +373,35 @@
               <w:rPr>
                 <w:rFonts w:ascii="Arial" w:hAnsi="Arial" w:cs="Arial"/>
               </w:rPr>
-              <w:t>Packed if many files are being packed into the object or Not packed if not.</w:t>
+              <w:t xml:space="preserve">In the case of </w:t>
+            </w:r>
+            <w:proofErr w:type="spellStart"/>
+            <w:r>
+              <w:rPr>
+                <w:rFonts w:ascii="Arial" w:hAnsi="Arial" w:cs="Arial"/>
+              </w:rPr>
+              <w:t>uni</w:t>
+            </w:r>
+            <w:proofErr w:type="spellEnd"/>
+            <w:r>
+              <w:rPr>
+                <w:rFonts w:ascii="Arial" w:hAnsi="Arial" w:cs="Arial"/>
+              </w:rPr>
+              <w:t xml:space="preserve"> and multi files, this is the creation time from the </w:t>
+            </w:r>
+            <w:proofErr w:type="spellStart"/>
+            <w:r>
+              <w:rPr>
+                <w:rFonts w:ascii="Arial" w:hAnsi="Arial" w:cs="Arial"/>
+              </w:rPr>
+              <w:t>mdfile</w:t>
+            </w:r>
+            <w:proofErr w:type="spellEnd"/>
+            <w:r>
+              <w:rPr>
+                <w:rFonts w:ascii="Arial" w:hAnsi="Arial" w:cs="Arial"/>
+              </w:rPr>
+              <w:t>.  In the case of packed, this is the creation time of the first file being packed into the object.</w:t>
             </w:r>
           </w:p>
         </w:tc>
@@ -413,15 +422,13 @@
               </w:rPr>
             </w:pPr>
             <w:proofErr w:type="spellStart"/>
-            <w:proofErr w:type="gramStart"/>
-            <w:r>
-              <w:rPr>
-                <w:rFonts w:ascii="Arial" w:hAnsi="Arial" w:cs="Arial"/>
-              </w:rPr>
-              <w:t>comptype</w:t>
-            </w:r>
-            <w:proofErr w:type="spellEnd"/>
-            <w:proofErr w:type="gramEnd"/>
+            <w:r>
+              <w:rPr>
+                <w:rFonts w:ascii="Arial" w:hAnsi="Arial" w:cs="Arial"/>
+              </w:rPr>
+              <w:t>Objcreatetime</w:t>
+            </w:r>
+            <w:proofErr w:type="spellEnd"/>
           </w:p>
         </w:tc>
         <w:tc>
@@ -442,7 +449,49 @@
               <w:rPr>
                 <w:rFonts w:ascii="Arial" w:hAnsi="Arial" w:cs="Arial"/>
               </w:rPr>
-              <w:t>Compression type</w:t>
+              <w:t xml:space="preserve">This field is used to put current time stamp (in addition to </w:t>
+            </w:r>
+            <w:proofErr w:type="spellStart"/>
+            <w:r>
+              <w:rPr>
+                <w:rFonts w:ascii="Arial" w:hAnsi="Arial" w:cs="Arial"/>
+              </w:rPr>
+              <w:t>mdfile</w:t>
+            </w:r>
+            <w:proofErr w:type="spellEnd"/>
+            <w:r>
+              <w:rPr>
+                <w:rFonts w:ascii="Arial" w:hAnsi="Arial" w:cs="Arial"/>
+              </w:rPr>
+              <w:t xml:space="preserve"> </w:t>
+            </w:r>
+            <w:proofErr w:type="spellStart"/>
+            <w:r>
+              <w:rPr>
+                <w:rFonts w:ascii="Arial" w:hAnsi="Arial" w:cs="Arial"/>
+              </w:rPr>
+              <w:t>creat</w:t>
+            </w:r>
+            <w:proofErr w:type="spellEnd"/>
+            <w:r>
+              <w:rPr>
+                <w:rFonts w:ascii="Arial" w:hAnsi="Arial" w:cs="Arial"/>
+              </w:rPr>
+              <w:t xml:space="preserve"> time.  This is used to “version” objects.  For example on a truncate to zero, which would put all the objects for that file into the trash, but the names will be the same as create time and </w:t>
+            </w:r>
+            <w:proofErr w:type="spellStart"/>
+            <w:r>
+              <w:rPr>
+                <w:rFonts w:ascii="Arial" w:hAnsi="Arial" w:cs="Arial"/>
+              </w:rPr>
+              <w:t>inode</w:t>
+            </w:r>
+            <w:proofErr w:type="spellEnd"/>
+            <w:r>
+              <w:rPr>
+                <w:rFonts w:ascii="Arial" w:hAnsi="Arial" w:cs="Arial"/>
+              </w:rPr>
+              <w:t xml:space="preserve"> remain unchanged.  This makes a unique name for the new objects for that file but yet they are still related by all fields except this one.</w:t>
             </w:r>
           </w:p>
         </w:tc>
@@ -468,7 +517,7 @@
               <w:rPr>
                 <w:rFonts w:ascii="Arial" w:hAnsi="Arial" w:cs="Arial"/>
               </w:rPr>
-              <w:t>sectype</w:t>
+              <w:t>objtype</w:t>
             </w:r>
             <w:proofErr w:type="spellEnd"/>
             <w:proofErr w:type="gramEnd"/>
@@ -492,7 +541,7 @@
               <w:rPr>
                 <w:rFonts w:ascii="Arial" w:hAnsi="Arial" w:cs="Arial"/>
               </w:rPr>
-              <w:t>Security type (encryption)</w:t>
+              <w:t>Packed if many files are being packed into the object or Not packed if not.</w:t>
             </w:r>
           </w:p>
         </w:tc>
@@ -518,7 +567,7 @@
               <w:rPr>
                 <w:rFonts w:ascii="Arial" w:hAnsi="Arial" w:cs="Arial"/>
               </w:rPr>
-              <w:t>correcttype</w:t>
+              <w:t>comptype</w:t>
             </w:r>
             <w:proofErr w:type="spellEnd"/>
             <w:proofErr w:type="gramEnd"/>
@@ -542,21 +591,7 @@
               <w:rPr>
                 <w:rFonts w:ascii="Arial" w:hAnsi="Arial" w:cs="Arial"/>
               </w:rPr>
-              <w:t>Correctness type (</w:t>
-            </w:r>
-            <w:proofErr w:type="spellStart"/>
-            <w:r>
-              <w:rPr>
-                <w:rFonts w:ascii="Arial" w:hAnsi="Arial" w:cs="Arial"/>
-              </w:rPr>
-              <w:t>crc</w:t>
-            </w:r>
-            <w:proofErr w:type="spellEnd"/>
-            <w:r>
-              <w:rPr>
-                <w:rFonts w:ascii="Arial" w:hAnsi="Arial" w:cs="Arial"/>
-              </w:rPr>
-              <w:t>/checksum)</w:t>
+              <w:t>Compression type</w:t>
             </w:r>
           </w:p>
         </w:tc>
@@ -582,7 +617,7 @@
               <w:rPr>
                 <w:rFonts w:ascii="Arial" w:hAnsi="Arial" w:cs="Arial"/>
               </w:rPr>
-              <w:t>objchnksz</w:t>
+              <w:t>sectype</w:t>
             </w:r>
             <w:proofErr w:type="spellEnd"/>
             <w:proofErr w:type="gramEnd"/>
@@ -606,21 +641,7 @@
               <w:rPr>
                 <w:rFonts w:ascii="Arial" w:hAnsi="Arial" w:cs="Arial"/>
               </w:rPr>
-              <w:t xml:space="preserve">Records chunk size for multi or striped file, this value is initially populated from the repo configuration table for the file based on namespace/path, chunk size is picked based on if this is interactive or batch and for batch, it is based on the size of the file being moved, (large, </w:t>
-            </w:r>
-            <w:proofErr w:type="spellStart"/>
-            <w:r>
-              <w:rPr>
-                <w:rFonts w:ascii="Arial" w:hAnsi="Arial" w:cs="Arial"/>
-              </w:rPr>
-              <w:t>xlarge</w:t>
-            </w:r>
-            <w:proofErr w:type="spellEnd"/>
-            <w:r>
-              <w:rPr>
-                <w:rFonts w:ascii="Arial" w:hAnsi="Arial" w:cs="Arial"/>
-              </w:rPr>
-              <w:t>) derived from the configuration file.</w:t>
+              <w:t>Security type (encryption)</w:t>
             </w:r>
           </w:p>
         </w:tc>
@@ -646,7 +667,7 @@
               <w:rPr>
                 <w:rFonts w:ascii="Arial" w:hAnsi="Arial" w:cs="Arial"/>
               </w:rPr>
-              <w:t>objchnknumber</w:t>
+              <w:t>correcttype</w:t>
             </w:r>
             <w:proofErr w:type="spellEnd"/>
             <w:proofErr w:type="gramEnd"/>
@@ -666,57 +687,25 @@
                 <w:rFonts w:ascii="Arial" w:hAnsi="Arial" w:cs="Arial"/>
               </w:rPr>
             </w:pPr>
-            <w:proofErr w:type="spellStart"/>
-            <w:proofErr w:type="gramStart"/>
-            <w:r>
-              <w:rPr>
-                <w:rFonts w:ascii="Arial" w:hAnsi="Arial" w:cs="Arial"/>
-              </w:rPr>
-              <w:t>chunknumber</w:t>
-            </w:r>
-            <w:proofErr w:type="spellEnd"/>
-            <w:proofErr w:type="gramEnd"/>
-            <w:r>
-              <w:rPr>
-                <w:rFonts w:ascii="Arial" w:hAnsi="Arial" w:cs="Arial"/>
-              </w:rPr>
-              <w:t xml:space="preserve"> this object is in the multi chunk file (this is always zero) in every case.  For </w:t>
-            </w:r>
-            <w:proofErr w:type="spellStart"/>
-            <w:r>
-              <w:rPr>
-                <w:rFonts w:ascii="Arial" w:hAnsi="Arial" w:cs="Arial"/>
-              </w:rPr>
-              <w:t>uni</w:t>
-            </w:r>
-            <w:proofErr w:type="spellEnd"/>
-            <w:r>
-              <w:rPr>
-                <w:rFonts w:ascii="Arial" w:hAnsi="Arial" w:cs="Arial"/>
-              </w:rPr>
-              <w:t xml:space="preserve"> and packed there is only one object involved.  For multi, the object name only changes by chunk number which is calculated based on </w:t>
-            </w:r>
-            <w:proofErr w:type="spellStart"/>
-            <w:proofErr w:type="gramStart"/>
-            <w:r>
-              <w:rPr>
-                <w:rFonts w:ascii="Arial" w:hAnsi="Arial" w:cs="Arial"/>
-              </w:rPr>
-              <w:t>chunksize</w:t>
-            </w:r>
-            <w:proofErr w:type="spellEnd"/>
-            <w:r>
-              <w:rPr>
-                <w:rFonts w:ascii="Arial" w:hAnsi="Arial" w:cs="Arial"/>
-              </w:rPr>
-              <w:t xml:space="preserve">  So</w:t>
-            </w:r>
-            <w:proofErr w:type="gramEnd"/>
-            <w:r>
-              <w:rPr>
-                <w:rFonts w:ascii="Arial" w:hAnsi="Arial" w:cs="Arial"/>
-              </w:rPr>
-              <w:t xml:space="preserve"> this is really just a placeholder value.</w:t>
+            <w:r>
+              <w:rPr>
+                <w:rFonts w:ascii="Arial" w:hAnsi="Arial" w:cs="Arial"/>
+              </w:rPr>
+              <w:t>Correctness type (</w:t>
+            </w:r>
+            <w:proofErr w:type="spellStart"/>
+            <w:r>
+              <w:rPr>
+                <w:rFonts w:ascii="Arial" w:hAnsi="Arial" w:cs="Arial"/>
+              </w:rPr>
+              <w:t>crc</w:t>
+            </w:r>
+            <w:proofErr w:type="spellEnd"/>
+            <w:r>
+              <w:rPr>
+                <w:rFonts w:ascii="Arial" w:hAnsi="Arial" w:cs="Arial"/>
+              </w:rPr>
+              <w:t>/checksum)</w:t>
             </w:r>
           </w:p>
         </w:tc>
@@ -742,6 +731,166 @@
               <w:rPr>
                 <w:rFonts w:ascii="Arial" w:hAnsi="Arial" w:cs="Arial"/>
               </w:rPr>
+              <w:t>objchnksz</w:t>
+            </w:r>
+            <w:proofErr w:type="spellEnd"/>
+            <w:proofErr w:type="gramEnd"/>
+          </w:p>
+        </w:tc>
+        <w:tc>
+          <w:tcPr>
+            <w:tcW w:w="6408" w:type="dxa"/>
+          </w:tcPr>
+          <w:p>
+            <w:pPr>
+              <w:widowControl w:val="0"/>
+              <w:autoSpaceDE w:val="0"/>
+              <w:autoSpaceDN w:val="0"/>
+              <w:adjustRightInd w:val="0"/>
+              <w:rPr>
+                <w:rFonts w:ascii="Arial" w:hAnsi="Arial" w:cs="Arial"/>
+              </w:rPr>
+            </w:pPr>
+            <w:r>
+              <w:rPr>
+                <w:rFonts w:ascii="Arial" w:hAnsi="Arial" w:cs="Arial"/>
+              </w:rPr>
+              <w:t xml:space="preserve">Records chunk size for multi or striped file, this value is initially populated from the repo configuration table for the file based on namespace/path, chunk size is picked based on if this is interactive or batch and for batch, it is based on the size of the file being moved, (large, </w:t>
+            </w:r>
+            <w:proofErr w:type="spellStart"/>
+            <w:r>
+              <w:rPr>
+                <w:rFonts w:ascii="Arial" w:hAnsi="Arial" w:cs="Arial"/>
+              </w:rPr>
+              <w:t>xlarge</w:t>
+            </w:r>
+            <w:proofErr w:type="spellEnd"/>
+            <w:r>
+              <w:rPr>
+                <w:rFonts w:ascii="Arial" w:hAnsi="Arial" w:cs="Arial"/>
+              </w:rPr>
+              <w:t>) derived from the configuration file.</w:t>
+            </w:r>
+          </w:p>
+        </w:tc>
+      </w:tr>
+      <w:tr>
+        <w:tc>
+          <w:tcPr>
+            <w:tcW w:w="2448" w:type="dxa"/>
+          </w:tcPr>
+          <w:p>
+            <w:pPr>
+              <w:widowControl w:val="0"/>
+              <w:autoSpaceDE w:val="0"/>
+              <w:autoSpaceDN w:val="0"/>
+              <w:adjustRightInd w:val="0"/>
+              <w:rPr>
+                <w:rFonts w:ascii="Arial" w:hAnsi="Arial" w:cs="Arial"/>
+              </w:rPr>
+            </w:pPr>
+            <w:proofErr w:type="spellStart"/>
+            <w:proofErr w:type="gramStart"/>
+            <w:r>
+              <w:rPr>
+                <w:rFonts w:ascii="Arial" w:hAnsi="Arial" w:cs="Arial"/>
+              </w:rPr>
+              <w:t>objchnknumber</w:t>
+            </w:r>
+            <w:proofErr w:type="spellEnd"/>
+            <w:proofErr w:type="gramEnd"/>
+          </w:p>
+        </w:tc>
+        <w:tc>
+          <w:tcPr>
+            <w:tcW w:w="6408" w:type="dxa"/>
+          </w:tcPr>
+          <w:p>
+            <w:pPr>
+              <w:widowControl w:val="0"/>
+              <w:autoSpaceDE w:val="0"/>
+              <w:autoSpaceDN w:val="0"/>
+              <w:adjustRightInd w:val="0"/>
+              <w:rPr>
+                <w:rFonts w:ascii="Arial" w:hAnsi="Arial" w:cs="Arial"/>
+              </w:rPr>
+            </w:pPr>
+            <w:proofErr w:type="spellStart"/>
+            <w:proofErr w:type="gramStart"/>
+            <w:r>
+              <w:rPr>
+                <w:rFonts w:ascii="Arial" w:hAnsi="Arial" w:cs="Arial"/>
+              </w:rPr>
+              <w:t>chunknumber</w:t>
+            </w:r>
+            <w:proofErr w:type="spellEnd"/>
+            <w:proofErr w:type="gramEnd"/>
+            <w:r>
+              <w:rPr>
+                <w:rFonts w:ascii="Arial" w:hAnsi="Arial" w:cs="Arial"/>
+              </w:rPr>
+              <w:t xml:space="preserve"> this object is in the multi chunk file (this is always zero) in every case.  For </w:t>
+            </w:r>
+            <w:proofErr w:type="spellStart"/>
+            <w:r>
+              <w:rPr>
+                <w:rFonts w:ascii="Arial" w:hAnsi="Arial" w:cs="Arial"/>
+              </w:rPr>
+              <w:t>uni</w:t>
+            </w:r>
+            <w:proofErr w:type="spellEnd"/>
+            <w:r>
+              <w:rPr>
+                <w:rFonts w:ascii="Arial" w:hAnsi="Arial" w:cs="Arial"/>
+              </w:rPr>
+              <w:t xml:space="preserve"> and packed there is only one object involved.  For multi, the object name only changes by chunk number which is calculated based on </w:t>
+            </w:r>
+            <w:proofErr w:type="spellStart"/>
+            <w:proofErr w:type="gramStart"/>
+            <w:r>
+              <w:rPr>
+                <w:rFonts w:ascii="Arial" w:hAnsi="Arial" w:cs="Arial"/>
+              </w:rPr>
+              <w:t>chunksize</w:t>
+            </w:r>
+            <w:proofErr w:type="spellEnd"/>
+            <w:r>
+              <w:rPr>
+                <w:rFonts w:ascii="Arial" w:hAnsi="Arial" w:cs="Arial"/>
+              </w:rPr>
+              <w:t xml:space="preserve">  So</w:t>
+            </w:r>
+            <w:proofErr w:type="gramEnd"/>
+            <w:r>
+              <w:rPr>
+                <w:rFonts w:ascii="Arial" w:hAnsi="Arial" w:cs="Arial"/>
+              </w:rPr>
+              <w:t xml:space="preserve"> this is really just a placeholder value.</w:t>
+            </w:r>
+          </w:p>
+        </w:tc>
+      </w:tr>
+      <w:tr>
+        <w:tc>
+          <w:tcPr>
+            <w:tcW w:w="2448" w:type="dxa"/>
+          </w:tcPr>
+          <w:p>
+            <w:pPr>
+              <w:widowControl w:val="0"/>
+              <w:autoSpaceDE w:val="0"/>
+              <w:autoSpaceDN w:val="0"/>
+              <w:adjustRightInd w:val="0"/>
+              <w:rPr>
+                <w:rFonts w:ascii="Arial" w:hAnsi="Arial" w:cs="Arial"/>
+              </w:rPr>
+            </w:pPr>
+            <w:proofErr w:type="spellStart"/>
+            <w:proofErr w:type="gramStart"/>
+            <w:r>
+              <w:rPr>
+                <w:rFonts w:ascii="Arial" w:hAnsi="Arial" w:cs="Arial"/>
+              </w:rPr>
               <w:t>mdinode</w:t>
             </w:r>
             <w:proofErr w:type="spellEnd"/>
@@ -794,6 +943,19 @@
         </w:tc>
       </w:tr>
     </w:tbl>
+    <w:p>
+      <w:pPr>
+        <w:widowControl w:val="0"/>
+        <w:autoSpaceDE w:val="0"/>
+        <w:autoSpaceDN w:val="0"/>
+        <w:adjustRightInd w:val="0"/>
+        <w:rPr>
+          <w:rFonts w:ascii="Arial" w:hAnsi="Arial" w:cs="Arial"/>
+        </w:rPr>
+      </w:pPr>
+      <w:bookmarkStart w:id="0" w:name="_GoBack"/>
+      <w:bookmarkEnd w:id="0"/>
+    </w:p>
     <w:p>
       <w:pPr>
         <w:widowControl w:val="0"/>
@@ -953,6 +1115,7 @@
               <w:rPr>
                 <w:rFonts w:ascii="Arial" w:hAnsi="Arial" w:cs="Arial"/>
               </w:rPr>
+              <w:lastRenderedPageBreak/>
               <w:t>Uni</w:t>
             </w:r>
             <w:proofErr w:type="spellEnd"/>
@@ -1079,6 +1242,7 @@
               <w:rPr>
                 <w:rFonts w:ascii="Arial" w:hAnsi="Arial" w:cs="Arial"/>
               </w:rPr>
+              <w:lastRenderedPageBreak/>
               <w:t>spaceused</w:t>
             </w:r>
             <w:proofErr w:type="spellEnd"/>
@@ -1129,7 +1293,6 @@
               <w:rPr>
                 <w:rFonts w:ascii="Arial" w:hAnsi="Arial" w:cs="Arial"/>
               </w:rPr>
-              <w:lastRenderedPageBreak/>
               <w:t>objoffset</w:t>
             </w:r>
             <w:proofErr w:type="spellEnd"/>
@@ -1318,8 +1481,6 @@
               </w:rPr>
               <w:t xml:space="preserve"> in the file</w:t>
             </w:r>
-            <w:bookmarkStart w:id="0" w:name="_GoBack"/>
-            <w:bookmarkEnd w:id="0"/>
           </w:p>
         </w:tc>
       </w:tr>

</xml_diff>

<commit_message>
Changes by Gary and Jeff -- objid "struct" includes bucket-name.
</commit_message>
<xml_diff>
--- a/Documentation/MarFS-Configuration.docx
+++ b/Documentation/MarFS-Configuration.docx
@@ -94,7 +94,19 @@
         <w:rPr>
           <w:rFonts w:ascii="Arial" w:hAnsi="Arial" w:cs="Arial"/>
         </w:rPr>
-        <w:t xml:space="preserve">  (object name template with many fields)</w:t>
+        <w:t xml:space="preserve">  (object</w:t>
+      </w:r>
+      <w:r>
+        <w:rPr>
+          <w:rFonts w:ascii="Arial" w:hAnsi="Arial" w:cs="Arial"/>
+        </w:rPr>
+        <w:t>-creation</w:t>
+      </w:r>
+      <w:r>
+        <w:rPr>
+          <w:rFonts w:ascii="Arial" w:hAnsi="Arial" w:cs="Arial"/>
+        </w:rPr>
+        <w:t xml:space="preserve"> template with many fields)</w:t>
       </w:r>
     </w:p>
     <w:p>
@@ -125,7 +137,19 @@
         <w:rPr>
           <w:rFonts w:ascii="Arial" w:hAnsi="Arial" w:cs="Arial"/>
         </w:rPr>
-        <w:t xml:space="preserve">   (post object creation updatable info)</w:t>
+        <w:t xml:space="preserve">   (post object</w:t>
+      </w:r>
+      <w:r>
+        <w:rPr>
+          <w:rFonts w:ascii="Arial" w:hAnsi="Arial" w:cs="Arial"/>
+        </w:rPr>
+        <w:t>-</w:t>
+      </w:r>
+      <w:r>
+        <w:rPr>
+          <w:rFonts w:ascii="Arial" w:hAnsi="Arial" w:cs="Arial"/>
+        </w:rPr>
+        <w:t>creation updatable info)</w:t>
       </w:r>
     </w:p>
     <w:p>
@@ -207,6 +231,37 @@
           <w:rFonts w:ascii="Arial" w:hAnsi="Arial" w:cs="Arial"/>
         </w:rPr>
         <w:t xml:space="preserve"> fields</w:t>
+      </w:r>
+    </w:p>
+    <w:p>
+      <w:pPr>
+        <w:widowControl w:val="0"/>
+        <w:autoSpaceDE w:val="0"/>
+        <w:autoSpaceDN w:val="0"/>
+        <w:adjustRightInd w:val="0"/>
+        <w:rPr>
+          <w:rFonts w:ascii="Arial" w:hAnsi="Arial" w:cs="Arial"/>
+        </w:rPr>
+      </w:pPr>
+      <w:r>
+        <w:rPr>
+          <w:rFonts w:ascii="Arial" w:hAnsi="Arial" w:cs="Arial"/>
+        </w:rPr>
+        <w:t xml:space="preserve">Object-IDs (object-names) are generated from some of these fields, though there may also be fields here (e.g. repo) that are not used in the object name.  The highest-order field in the object-name is a reversed-order copy of the </w:t>
+      </w:r>
+      <w:proofErr w:type="spellStart"/>
+      <w:r>
+        <w:rPr>
+          <w:rFonts w:ascii="Arial" w:hAnsi="Arial" w:cs="Arial"/>
+        </w:rPr>
+        <w:t>mdfilectime</w:t>
+      </w:r>
+      <w:proofErr w:type="spellEnd"/>
+      <w:r>
+        <w:rPr>
+          <w:rFonts w:ascii="Arial" w:hAnsi="Arial" w:cs="Arial"/>
+        </w:rPr>
+        <w:t>, because AWS docs suggest this helps maximize distribution of hashes, or something.</w:t>
       </w:r>
     </w:p>
     <w:tbl>
@@ -232,25 +287,16 @@
               <w:adjustRightInd w:val="0"/>
               <w:rPr>
                 <w:rFonts w:ascii="Arial" w:hAnsi="Arial" w:cs="Arial"/>
-                <w:color w:val="FF0000"/>
-              </w:rPr>
-            </w:pPr>
-            <w:proofErr w:type="spellStart"/>
-            <w:r>
-              <w:rPr>
-                <w:rFonts w:ascii="Arial" w:hAnsi="Arial" w:cs="Arial"/>
-                <w:color w:val="FF0000"/>
-              </w:rPr>
-              <w:t>Reverseorder</w:t>
-            </w:r>
-            <w:proofErr w:type="spellEnd"/>
-            <w:r>
-              <w:rPr>
-                <w:rFonts w:ascii="Arial" w:hAnsi="Arial" w:cs="Arial"/>
-                <w:color w:val="FF0000"/>
-              </w:rPr>
-              <w:t xml:space="preserve"> time stamp</w:t>
-            </w:r>
+              </w:rPr>
+            </w:pPr>
+            <w:proofErr w:type="gramStart"/>
+            <w:r>
+              <w:rPr>
+                <w:rFonts w:ascii="Arial" w:hAnsi="Arial" w:cs="Arial"/>
+              </w:rPr>
+              <w:t>bucket</w:t>
+            </w:r>
+            <w:proofErr w:type="gramEnd"/>
           </w:p>
         </w:tc>
         <w:tc>
@@ -265,15 +311,53 @@
               <w:adjustRightInd w:val="0"/>
               <w:rPr>
                 <w:rFonts w:ascii="Arial" w:hAnsi="Arial" w:cs="Arial"/>
-                <w:color w:val="FF0000"/>
-              </w:rPr>
-            </w:pPr>
-            <w:r>
-              <w:rPr>
-                <w:rFonts w:ascii="Arial" w:hAnsi="Arial" w:cs="Arial"/>
-                <w:color w:val="FF0000"/>
-              </w:rPr>
-              <w:t>This is a reverse order time stamp of some kind to make sorting easy when listing objects.</w:t>
+              </w:rPr>
+            </w:pPr>
+            <w:r>
+              <w:rPr>
+                <w:rFonts w:ascii="Arial" w:hAnsi="Arial" w:cs="Arial"/>
+              </w:rPr>
+              <w:t>Conceptually, this is “&lt;namespace&gt;</w:t>
+            </w:r>
+            <w:proofErr w:type="gramStart"/>
+            <w:r>
+              <w:rPr>
+                <w:rFonts w:ascii="Arial" w:hAnsi="Arial" w:cs="Arial"/>
+              </w:rPr>
+              <w:t>.&lt;</w:t>
+            </w:r>
+            <w:proofErr w:type="gramEnd"/>
+            <w:r>
+              <w:rPr>
+                <w:rFonts w:ascii="Arial" w:hAnsi="Arial" w:cs="Arial"/>
+              </w:rPr>
+              <w:t xml:space="preserve">repo&gt;”.  Bucket names in S3 are required to be no more than 63 chars, and can’t include slashes.  </w:t>
+            </w:r>
+            <w:proofErr w:type="spellStart"/>
+            <w:r>
+              <w:rPr>
+                <w:rFonts w:ascii="Arial" w:hAnsi="Arial" w:cs="Arial"/>
+              </w:rPr>
+              <w:t>Config</w:t>
+            </w:r>
+            <w:proofErr w:type="spellEnd"/>
+            <w:r>
+              <w:rPr>
+                <w:rFonts w:ascii="Arial" w:hAnsi="Arial" w:cs="Arial"/>
+              </w:rPr>
+              <w:t xml:space="preserve"> should enforce these constraints so this always works.  Slashes </w:t>
+            </w:r>
+            <w:r>
+              <w:rPr>
+                <w:rFonts w:ascii="Arial" w:hAnsi="Arial" w:cs="Arial"/>
+              </w:rPr>
+              <w:t xml:space="preserve">in namespace </w:t>
+            </w:r>
+            <w:r>
+              <w:rPr>
+                <w:rFonts w:ascii="Arial" w:hAnsi="Arial" w:cs="Arial"/>
+              </w:rPr>
+              <w:t>will be escaped somehow.</w:t>
             </w:r>
           </w:p>
         </w:tc>
@@ -293,16 +377,28 @@
                 <w:rFonts w:ascii="Arial" w:hAnsi="Arial" w:cs="Arial"/>
               </w:rPr>
             </w:pPr>
-            <w:proofErr w:type="spellStart"/>
-            <w:proofErr w:type="gramStart"/>
-            <w:r>
-              <w:rPr>
-                <w:rFonts w:ascii="Arial" w:hAnsi="Arial" w:cs="Arial"/>
-              </w:rPr>
-              <w:t>recordvervion</w:t>
-            </w:r>
-            <w:proofErr w:type="spellEnd"/>
-            <w:proofErr w:type="gramEnd"/>
+            <w:commentRangeStart w:id="0"/>
+            <w:proofErr w:type="spellStart"/>
+            <w:r>
+              <w:rPr>
+                <w:rFonts w:ascii="Arial" w:hAnsi="Arial" w:cs="Arial"/>
+              </w:rPr>
+              <w:t>Reverseorder</w:t>
+            </w:r>
+            <w:commentRangeEnd w:id="0"/>
+            <w:proofErr w:type="spellEnd"/>
+            <w:r>
+              <w:rPr>
+                <w:rStyle w:val="CommentReference"/>
+              </w:rPr>
+              <w:commentReference w:id="0"/>
+            </w:r>
+            <w:r>
+              <w:rPr>
+                <w:rFonts w:ascii="Arial" w:hAnsi="Arial" w:cs="Arial"/>
+              </w:rPr>
+              <w:t xml:space="preserve"> time stamp</w:t>
+            </w:r>
           </w:p>
         </w:tc>
         <w:tc>
@@ -323,7 +419,7 @@
               <w:rPr>
                 <w:rFonts w:ascii="Arial" w:hAnsi="Arial" w:cs="Arial"/>
               </w:rPr>
-              <w:t>Version number for this record</w:t>
+              <w:t>This is a reverse order time stamp of some kind to make sorting easy when listing objects.</w:t>
             </w:r>
           </w:p>
         </w:tc>
@@ -349,7 +445,19 @@
               <w:rPr>
                 <w:rFonts w:ascii="Arial" w:hAnsi="Arial" w:cs="Arial"/>
               </w:rPr>
-              <w:t>mdfilecreatetime</w:t>
+              <w:t>recordver</w:t>
+            </w:r>
+            <w:r>
+              <w:rPr>
+                <w:rFonts w:ascii="Arial" w:hAnsi="Arial" w:cs="Arial"/>
+              </w:rPr>
+              <w:t>s</w:t>
+            </w:r>
+            <w:r>
+              <w:rPr>
+                <w:rFonts w:ascii="Arial" w:hAnsi="Arial" w:cs="Arial"/>
+              </w:rPr>
+              <w:t>ion</w:t>
             </w:r>
             <w:proofErr w:type="spellEnd"/>
             <w:proofErr w:type="gramEnd"/>
@@ -373,35 +481,7 @@
               <w:rPr>
                 <w:rFonts w:ascii="Arial" w:hAnsi="Arial" w:cs="Arial"/>
               </w:rPr>
-              <w:t xml:space="preserve">In the case of </w:t>
-            </w:r>
-            <w:proofErr w:type="spellStart"/>
-            <w:r>
-              <w:rPr>
-                <w:rFonts w:ascii="Arial" w:hAnsi="Arial" w:cs="Arial"/>
-              </w:rPr>
-              <w:t>uni</w:t>
-            </w:r>
-            <w:proofErr w:type="spellEnd"/>
-            <w:r>
-              <w:rPr>
-                <w:rFonts w:ascii="Arial" w:hAnsi="Arial" w:cs="Arial"/>
-              </w:rPr>
-              <w:t xml:space="preserve"> and multi files, this is the creation time from the </w:t>
-            </w:r>
-            <w:proofErr w:type="spellStart"/>
-            <w:r>
-              <w:rPr>
-                <w:rFonts w:ascii="Arial" w:hAnsi="Arial" w:cs="Arial"/>
-              </w:rPr>
-              <w:t>mdfile</w:t>
-            </w:r>
-            <w:proofErr w:type="spellEnd"/>
-            <w:r>
-              <w:rPr>
-                <w:rFonts w:ascii="Arial" w:hAnsi="Arial" w:cs="Arial"/>
-              </w:rPr>
-              <w:t>.  In the case of packed, this is the creation time of the first file being packed into the object.</w:t>
+              <w:t>Version number for this record</w:t>
             </w:r>
           </w:p>
         </w:tc>
@@ -422,13 +502,15 @@
               </w:rPr>
             </w:pPr>
             <w:proofErr w:type="spellStart"/>
-            <w:r>
-              <w:rPr>
-                <w:rFonts w:ascii="Arial" w:hAnsi="Arial" w:cs="Arial"/>
-              </w:rPr>
-              <w:t>Objcreatetime</w:t>
-            </w:r>
-            <w:proofErr w:type="spellEnd"/>
+            <w:proofErr w:type="gramStart"/>
+            <w:r>
+              <w:rPr>
+                <w:rFonts w:ascii="Arial" w:hAnsi="Arial" w:cs="Arial"/>
+              </w:rPr>
+              <w:t>mdfilecreatetime</w:t>
+            </w:r>
+            <w:proofErr w:type="spellEnd"/>
+            <w:proofErr w:type="gramEnd"/>
           </w:p>
         </w:tc>
         <w:tc>
@@ -449,7 +531,21 @@
               <w:rPr>
                 <w:rFonts w:ascii="Arial" w:hAnsi="Arial" w:cs="Arial"/>
               </w:rPr>
-              <w:t xml:space="preserve">This field is used to put current time stamp (in addition to </w:t>
+              <w:t xml:space="preserve">In the case of </w:t>
+            </w:r>
+            <w:proofErr w:type="spellStart"/>
+            <w:r>
+              <w:rPr>
+                <w:rFonts w:ascii="Arial" w:hAnsi="Arial" w:cs="Arial"/>
+              </w:rPr>
+              <w:t>uni</w:t>
+            </w:r>
+            <w:proofErr w:type="spellEnd"/>
+            <w:r>
+              <w:rPr>
+                <w:rFonts w:ascii="Arial" w:hAnsi="Arial" w:cs="Arial"/>
+              </w:rPr>
+              <w:t xml:space="preserve"> and multi files, this is the creation time from the </w:t>
             </w:r>
             <w:proofErr w:type="spellStart"/>
             <w:r>
@@ -463,35 +559,7 @@
               <w:rPr>
                 <w:rFonts w:ascii="Arial" w:hAnsi="Arial" w:cs="Arial"/>
               </w:rPr>
-              <w:t xml:space="preserve"> </w:t>
-            </w:r>
-            <w:proofErr w:type="spellStart"/>
-            <w:r>
-              <w:rPr>
-                <w:rFonts w:ascii="Arial" w:hAnsi="Arial" w:cs="Arial"/>
-              </w:rPr>
-              <w:t>creat</w:t>
-            </w:r>
-            <w:proofErr w:type="spellEnd"/>
-            <w:r>
-              <w:rPr>
-                <w:rFonts w:ascii="Arial" w:hAnsi="Arial" w:cs="Arial"/>
-              </w:rPr>
-              <w:t xml:space="preserve"> time.  This is used to “version” objects.  For example on a truncate to zero, which would put all the objects for that file into the trash, but the names will be the same as create time and </w:t>
-            </w:r>
-            <w:proofErr w:type="spellStart"/>
-            <w:r>
-              <w:rPr>
-                <w:rFonts w:ascii="Arial" w:hAnsi="Arial" w:cs="Arial"/>
-              </w:rPr>
-              <w:t>inode</w:t>
-            </w:r>
-            <w:proofErr w:type="spellEnd"/>
-            <w:r>
-              <w:rPr>
-                <w:rFonts w:ascii="Arial" w:hAnsi="Arial" w:cs="Arial"/>
-              </w:rPr>
-              <w:t xml:space="preserve"> remain unchanged.  This makes a unique name for the new objects for that file but yet they are still related by all fields except this one.</w:t>
+              <w:t>.  In the case of packed, this is the creation time of the first file being packed into the object.</w:t>
             </w:r>
           </w:p>
         </w:tc>
@@ -512,15 +580,13 @@
               </w:rPr>
             </w:pPr>
             <w:proofErr w:type="spellStart"/>
-            <w:proofErr w:type="gramStart"/>
-            <w:r>
-              <w:rPr>
-                <w:rFonts w:ascii="Arial" w:hAnsi="Arial" w:cs="Arial"/>
-              </w:rPr>
-              <w:t>objtype</w:t>
-            </w:r>
-            <w:proofErr w:type="spellEnd"/>
-            <w:proofErr w:type="gramEnd"/>
+            <w:r>
+              <w:rPr>
+                <w:rFonts w:ascii="Arial" w:hAnsi="Arial" w:cs="Arial"/>
+              </w:rPr>
+              <w:t>Objcreatetime</w:t>
+            </w:r>
+            <w:proofErr w:type="spellEnd"/>
           </w:p>
         </w:tc>
         <w:tc>
@@ -541,7 +607,49 @@
               <w:rPr>
                 <w:rFonts w:ascii="Arial" w:hAnsi="Arial" w:cs="Arial"/>
               </w:rPr>
-              <w:t>Packed if many files are being packed into the object or Not packed if not.</w:t>
+              <w:t xml:space="preserve">This field is used to put current time stamp (in addition to </w:t>
+            </w:r>
+            <w:proofErr w:type="spellStart"/>
+            <w:r>
+              <w:rPr>
+                <w:rFonts w:ascii="Arial" w:hAnsi="Arial" w:cs="Arial"/>
+              </w:rPr>
+              <w:t>mdfile</w:t>
+            </w:r>
+            <w:proofErr w:type="spellEnd"/>
+            <w:r>
+              <w:rPr>
+                <w:rFonts w:ascii="Arial" w:hAnsi="Arial" w:cs="Arial"/>
+              </w:rPr>
+              <w:t xml:space="preserve"> </w:t>
+            </w:r>
+            <w:proofErr w:type="spellStart"/>
+            <w:r>
+              <w:rPr>
+                <w:rFonts w:ascii="Arial" w:hAnsi="Arial" w:cs="Arial"/>
+              </w:rPr>
+              <w:t>creat</w:t>
+            </w:r>
+            <w:proofErr w:type="spellEnd"/>
+            <w:r>
+              <w:rPr>
+                <w:rFonts w:ascii="Arial" w:hAnsi="Arial" w:cs="Arial"/>
+              </w:rPr>
+              <w:t xml:space="preserve"> time.  This is used to “version” objects.  For example on a truncate to zero, which would put all the objects for that file into the trash, but the names will be the same as create time and </w:t>
+            </w:r>
+            <w:proofErr w:type="spellStart"/>
+            <w:r>
+              <w:rPr>
+                <w:rFonts w:ascii="Arial" w:hAnsi="Arial" w:cs="Arial"/>
+              </w:rPr>
+              <w:t>inode</w:t>
+            </w:r>
+            <w:proofErr w:type="spellEnd"/>
+            <w:r>
+              <w:rPr>
+                <w:rFonts w:ascii="Arial" w:hAnsi="Arial" w:cs="Arial"/>
+              </w:rPr>
+              <w:t xml:space="preserve"> remain unchanged.  This makes a unique name for the new objects for that file but yet they are still related by all fields except this one.</w:t>
             </w:r>
           </w:p>
         </w:tc>
@@ -567,7 +675,7 @@
               <w:rPr>
                 <w:rFonts w:ascii="Arial" w:hAnsi="Arial" w:cs="Arial"/>
               </w:rPr>
-              <w:t>comptype</w:t>
+              <w:t>objtype</w:t>
             </w:r>
             <w:proofErr w:type="spellEnd"/>
             <w:proofErr w:type="gramEnd"/>
@@ -591,7 +699,7 @@
               <w:rPr>
                 <w:rFonts w:ascii="Arial" w:hAnsi="Arial" w:cs="Arial"/>
               </w:rPr>
-              <w:t>Compression type</w:t>
+              <w:t>Packed if many files are being packed into the object or Not packed if not.</w:t>
             </w:r>
           </w:p>
         </w:tc>
@@ -617,7 +725,7 @@
               <w:rPr>
                 <w:rFonts w:ascii="Arial" w:hAnsi="Arial" w:cs="Arial"/>
               </w:rPr>
-              <w:t>sectype</w:t>
+              <w:t>comptype</w:t>
             </w:r>
             <w:proofErr w:type="spellEnd"/>
             <w:proofErr w:type="gramEnd"/>
@@ -641,7 +749,7 @@
               <w:rPr>
                 <w:rFonts w:ascii="Arial" w:hAnsi="Arial" w:cs="Arial"/>
               </w:rPr>
-              <w:t>Security type (encryption)</w:t>
+              <w:t>Compression type</w:t>
             </w:r>
           </w:p>
         </w:tc>
@@ -667,7 +775,7 @@
               <w:rPr>
                 <w:rFonts w:ascii="Arial" w:hAnsi="Arial" w:cs="Arial"/>
               </w:rPr>
-              <w:t>correcttype</w:t>
+              <w:t>sectype</w:t>
             </w:r>
             <w:proofErr w:type="spellEnd"/>
             <w:proofErr w:type="gramEnd"/>
@@ -691,21 +799,7 @@
               <w:rPr>
                 <w:rFonts w:ascii="Arial" w:hAnsi="Arial" w:cs="Arial"/>
               </w:rPr>
-              <w:t>Correctness type (</w:t>
-            </w:r>
-            <w:proofErr w:type="spellStart"/>
-            <w:r>
-              <w:rPr>
-                <w:rFonts w:ascii="Arial" w:hAnsi="Arial" w:cs="Arial"/>
-              </w:rPr>
-              <w:t>crc</w:t>
-            </w:r>
-            <w:proofErr w:type="spellEnd"/>
-            <w:r>
-              <w:rPr>
-                <w:rFonts w:ascii="Arial" w:hAnsi="Arial" w:cs="Arial"/>
-              </w:rPr>
-              <w:t>/checksum)</w:t>
+              <w:t>Security type (encryption)</w:t>
             </w:r>
           </w:p>
         </w:tc>
@@ -731,7 +825,7 @@
               <w:rPr>
                 <w:rFonts w:ascii="Arial" w:hAnsi="Arial" w:cs="Arial"/>
               </w:rPr>
-              <w:t>objchnksz</w:t>
+              <w:t>correcttype</w:t>
             </w:r>
             <w:proofErr w:type="spellEnd"/>
             <w:proofErr w:type="gramEnd"/>
@@ -755,21 +849,21 @@
               <w:rPr>
                 <w:rFonts w:ascii="Arial" w:hAnsi="Arial" w:cs="Arial"/>
               </w:rPr>
-              <w:t xml:space="preserve">Records chunk size for multi or striped file, this value is initially populated from the repo configuration table for the file based on namespace/path, chunk size is picked based on if this is interactive or batch and for batch, it is based on the size of the file being moved, (large, </w:t>
-            </w:r>
-            <w:proofErr w:type="spellStart"/>
-            <w:r>
-              <w:rPr>
-                <w:rFonts w:ascii="Arial" w:hAnsi="Arial" w:cs="Arial"/>
-              </w:rPr>
-              <w:t>xlarge</w:t>
-            </w:r>
-            <w:proofErr w:type="spellEnd"/>
-            <w:r>
-              <w:rPr>
-                <w:rFonts w:ascii="Arial" w:hAnsi="Arial" w:cs="Arial"/>
-              </w:rPr>
-              <w:t>) derived from the configuration file.</w:t>
+              <w:t>Correctness type (</w:t>
+            </w:r>
+            <w:proofErr w:type="spellStart"/>
+            <w:r>
+              <w:rPr>
+                <w:rFonts w:ascii="Arial" w:hAnsi="Arial" w:cs="Arial"/>
+              </w:rPr>
+              <w:t>crc</w:t>
+            </w:r>
+            <w:proofErr w:type="spellEnd"/>
+            <w:r>
+              <w:rPr>
+                <w:rFonts w:ascii="Arial" w:hAnsi="Arial" w:cs="Arial"/>
+              </w:rPr>
+              <w:t>/checksum)</w:t>
             </w:r>
           </w:p>
         </w:tc>
@@ -795,7 +889,7 @@
               <w:rPr>
                 <w:rFonts w:ascii="Arial" w:hAnsi="Arial" w:cs="Arial"/>
               </w:rPr>
-              <w:t>objchnknumber</w:t>
+              <w:t>objchnksz</w:t>
             </w:r>
             <w:proofErr w:type="spellEnd"/>
             <w:proofErr w:type="gramEnd"/>
@@ -815,57 +909,25 @@
                 <w:rFonts w:ascii="Arial" w:hAnsi="Arial" w:cs="Arial"/>
               </w:rPr>
             </w:pPr>
-            <w:proofErr w:type="spellStart"/>
-            <w:proofErr w:type="gramStart"/>
-            <w:r>
-              <w:rPr>
-                <w:rFonts w:ascii="Arial" w:hAnsi="Arial" w:cs="Arial"/>
-              </w:rPr>
-              <w:t>chunknumber</w:t>
-            </w:r>
-            <w:proofErr w:type="spellEnd"/>
-            <w:proofErr w:type="gramEnd"/>
-            <w:r>
-              <w:rPr>
-                <w:rFonts w:ascii="Arial" w:hAnsi="Arial" w:cs="Arial"/>
-              </w:rPr>
-              <w:t xml:space="preserve"> this object is in the multi chunk file (this is always zero) in every case.  For </w:t>
-            </w:r>
-            <w:proofErr w:type="spellStart"/>
-            <w:r>
-              <w:rPr>
-                <w:rFonts w:ascii="Arial" w:hAnsi="Arial" w:cs="Arial"/>
-              </w:rPr>
-              <w:t>uni</w:t>
-            </w:r>
-            <w:proofErr w:type="spellEnd"/>
-            <w:r>
-              <w:rPr>
-                <w:rFonts w:ascii="Arial" w:hAnsi="Arial" w:cs="Arial"/>
-              </w:rPr>
-              <w:t xml:space="preserve"> and packed there is only one object involved.  For multi, the object name only changes by chunk number which is calculated based on </w:t>
-            </w:r>
-            <w:proofErr w:type="spellStart"/>
-            <w:proofErr w:type="gramStart"/>
-            <w:r>
-              <w:rPr>
-                <w:rFonts w:ascii="Arial" w:hAnsi="Arial" w:cs="Arial"/>
-              </w:rPr>
-              <w:t>chunksize</w:t>
-            </w:r>
-            <w:proofErr w:type="spellEnd"/>
-            <w:r>
-              <w:rPr>
-                <w:rFonts w:ascii="Arial" w:hAnsi="Arial" w:cs="Arial"/>
-              </w:rPr>
-              <w:t xml:space="preserve">  So</w:t>
-            </w:r>
-            <w:proofErr w:type="gramEnd"/>
-            <w:r>
-              <w:rPr>
-                <w:rFonts w:ascii="Arial" w:hAnsi="Arial" w:cs="Arial"/>
-              </w:rPr>
-              <w:t xml:space="preserve"> this is really just a placeholder value.</w:t>
+            <w:r>
+              <w:rPr>
+                <w:rFonts w:ascii="Arial" w:hAnsi="Arial" w:cs="Arial"/>
+              </w:rPr>
+              <w:t xml:space="preserve">Records chunk size for multi or striped file, this value is initially populated from the repo configuration table for the file based on namespace/path, chunk size is picked based on if this is interactive or batch and for batch, it is based on the size of the file being moved, (large, </w:t>
+            </w:r>
+            <w:proofErr w:type="spellStart"/>
+            <w:r>
+              <w:rPr>
+                <w:rFonts w:ascii="Arial" w:hAnsi="Arial" w:cs="Arial"/>
+              </w:rPr>
+              <w:t>xlarge</w:t>
+            </w:r>
+            <w:proofErr w:type="spellEnd"/>
+            <w:r>
+              <w:rPr>
+                <w:rFonts w:ascii="Arial" w:hAnsi="Arial" w:cs="Arial"/>
+              </w:rPr>
+              <w:t>) derived from the configuration file.</w:t>
             </w:r>
           </w:p>
         </w:tc>
@@ -891,6 +953,110 @@
               <w:rPr>
                 <w:rFonts w:ascii="Arial" w:hAnsi="Arial" w:cs="Arial"/>
               </w:rPr>
+              <w:t>objchnknumber</w:t>
+            </w:r>
+            <w:proofErr w:type="spellEnd"/>
+            <w:proofErr w:type="gramEnd"/>
+          </w:p>
+        </w:tc>
+        <w:tc>
+          <w:tcPr>
+            <w:tcW w:w="6408" w:type="dxa"/>
+          </w:tcPr>
+          <w:p>
+            <w:pPr>
+              <w:widowControl w:val="0"/>
+              <w:autoSpaceDE w:val="0"/>
+              <w:autoSpaceDN w:val="0"/>
+              <w:adjustRightInd w:val="0"/>
+              <w:rPr>
+                <w:rFonts w:ascii="Arial" w:hAnsi="Arial" w:cs="Arial"/>
+              </w:rPr>
+            </w:pPr>
+            <w:proofErr w:type="spellStart"/>
+            <w:proofErr w:type="gramStart"/>
+            <w:r>
+              <w:rPr>
+                <w:rFonts w:ascii="Arial" w:hAnsi="Arial" w:cs="Arial"/>
+              </w:rPr>
+              <w:t>chunknumber</w:t>
+            </w:r>
+            <w:proofErr w:type="spellEnd"/>
+            <w:proofErr w:type="gramEnd"/>
+            <w:r>
+              <w:rPr>
+                <w:rFonts w:ascii="Arial" w:hAnsi="Arial" w:cs="Arial"/>
+              </w:rPr>
+              <w:t xml:space="preserve"> this object is in the multi chunk file (this is always zero) in every case.  For </w:t>
+            </w:r>
+            <w:proofErr w:type="spellStart"/>
+            <w:r>
+              <w:rPr>
+                <w:rFonts w:ascii="Arial" w:hAnsi="Arial" w:cs="Arial"/>
+              </w:rPr>
+              <w:t>uni</w:t>
+            </w:r>
+            <w:proofErr w:type="spellEnd"/>
+            <w:r>
+              <w:rPr>
+                <w:rFonts w:ascii="Arial" w:hAnsi="Arial" w:cs="Arial"/>
+              </w:rPr>
+              <w:t xml:space="preserve"> and packed there is only one object involved.  For multi, the object name only </w:t>
+            </w:r>
+            <w:r>
+              <w:rPr>
+                <w:rFonts w:ascii="Arial" w:hAnsi="Arial" w:cs="Arial"/>
+              </w:rPr>
+              <w:lastRenderedPageBreak/>
+              <w:t xml:space="preserve">changes by chunk number which is calculated based on </w:t>
+            </w:r>
+            <w:proofErr w:type="spellStart"/>
+            <w:proofErr w:type="gramStart"/>
+            <w:r>
+              <w:rPr>
+                <w:rFonts w:ascii="Arial" w:hAnsi="Arial" w:cs="Arial"/>
+              </w:rPr>
+              <w:t>chunksize</w:t>
+            </w:r>
+            <w:proofErr w:type="spellEnd"/>
+            <w:r>
+              <w:rPr>
+                <w:rFonts w:ascii="Arial" w:hAnsi="Arial" w:cs="Arial"/>
+              </w:rPr>
+              <w:t xml:space="preserve">  So</w:t>
+            </w:r>
+            <w:proofErr w:type="gramEnd"/>
+            <w:r>
+              <w:rPr>
+                <w:rFonts w:ascii="Arial" w:hAnsi="Arial" w:cs="Arial"/>
+              </w:rPr>
+              <w:t xml:space="preserve"> this is really just a placeholder value.</w:t>
+            </w:r>
+          </w:p>
+        </w:tc>
+      </w:tr>
+      <w:tr>
+        <w:tc>
+          <w:tcPr>
+            <w:tcW w:w="2448" w:type="dxa"/>
+          </w:tcPr>
+          <w:p>
+            <w:pPr>
+              <w:widowControl w:val="0"/>
+              <w:autoSpaceDE w:val="0"/>
+              <w:autoSpaceDN w:val="0"/>
+              <w:adjustRightInd w:val="0"/>
+              <w:rPr>
+                <w:rFonts w:ascii="Arial" w:hAnsi="Arial" w:cs="Arial"/>
+              </w:rPr>
+            </w:pPr>
+            <w:proofErr w:type="spellStart"/>
+            <w:proofErr w:type="gramStart"/>
+            <w:r>
+              <w:rPr>
+                <w:rFonts w:ascii="Arial" w:hAnsi="Arial" w:cs="Arial"/>
+              </w:rPr>
+              <w:lastRenderedPageBreak/>
               <w:t>mdinode</w:t>
             </w:r>
             <w:proofErr w:type="spellEnd"/>
@@ -923,21 +1089,19 @@
               <w:rPr>
                 <w:rFonts w:ascii="Arial" w:hAnsi="Arial" w:cs="Arial"/>
               </w:rPr>
-              <w:t xml:space="preserve"> of the metadata file  </w:t>
-            </w:r>
-            <w:proofErr w:type="gramStart"/>
-            <w:r>
-              <w:rPr>
-                <w:rFonts w:ascii="Arial" w:hAnsi="Arial" w:cs="Arial"/>
-              </w:rPr>
-              <w:t>( for</w:t>
-            </w:r>
-            <w:proofErr w:type="gramEnd"/>
-            <w:r>
-              <w:rPr>
-                <w:rFonts w:ascii="Arial" w:hAnsi="Arial" w:cs="Arial"/>
-              </w:rPr>
-              <w:t xml:space="preserve"> packed it’s the first file in the object)</w:t>
+              <w:t xml:space="preserve"> of the metadata file  (for packed</w:t>
+            </w:r>
+            <w:r>
+              <w:rPr>
+                <w:rFonts w:ascii="Arial" w:hAnsi="Arial" w:cs="Arial"/>
+              </w:rPr>
+              <w:t>,</w:t>
+            </w:r>
+            <w:r>
+              <w:rPr>
+                <w:rFonts w:ascii="Arial" w:hAnsi="Arial" w:cs="Arial"/>
+              </w:rPr>
+              <w:t xml:space="preserve"> it’s the first file in the object)</w:t>
             </w:r>
           </w:p>
         </w:tc>
@@ -953,8 +1117,6 @@
           <w:rFonts w:ascii="Arial" w:hAnsi="Arial" w:cs="Arial"/>
         </w:rPr>
       </w:pPr>
-      <w:bookmarkStart w:id="0" w:name="_GoBack"/>
-      <w:bookmarkEnd w:id="0"/>
     </w:p>
     <w:p>
       <w:pPr>
@@ -990,6 +1152,23 @@
           <w:rFonts w:ascii="Arial" w:hAnsi="Arial" w:cs="Arial"/>
         </w:rPr>
         <w:t xml:space="preserve"> fields</w:t>
+      </w:r>
+    </w:p>
+    <w:p>
+      <w:pPr>
+        <w:widowControl w:val="0"/>
+        <w:autoSpaceDE w:val="0"/>
+        <w:autoSpaceDN w:val="0"/>
+        <w:adjustRightInd w:val="0"/>
+        <w:rPr>
+          <w:rFonts w:ascii="Arial" w:hAnsi="Arial" w:cs="Arial"/>
+        </w:rPr>
+      </w:pPr>
+      <w:r>
+        <w:rPr>
+          <w:rFonts w:ascii="Arial" w:hAnsi="Arial" w:cs="Arial"/>
+        </w:rPr>
+        <w:t>This is metadata that can’t be known until after an object has been written.</w:t>
       </w:r>
     </w:p>
     <w:tbl>
@@ -1115,7 +1294,6 @@
               <w:rPr>
                 <w:rFonts w:ascii="Arial" w:hAnsi="Arial" w:cs="Arial"/>
               </w:rPr>
-              <w:lastRenderedPageBreak/>
               <w:t>Uni</w:t>
             </w:r>
             <w:proofErr w:type="spellEnd"/>
@@ -1242,7 +1420,6 @@
               <w:rPr>
                 <w:rFonts w:ascii="Arial" w:hAnsi="Arial" w:cs="Arial"/>
               </w:rPr>
-              <w:lastRenderedPageBreak/>
               <w:t>spaceused</w:t>
             </w:r>
             <w:proofErr w:type="spellEnd"/>
@@ -1531,11 +1708,132 @@
         <w:t>MARrestart</w:t>
       </w:r>
       <w:proofErr w:type="spellEnd"/>
-      <w:r>
-        <w:rPr>
-          <w:rFonts w:ascii="Arial" w:hAnsi="Arial" w:cs="Arial"/>
-        </w:rPr>
-        <w:t xml:space="preserve"> is just a flag if present in restart mode, if not present then not in restart mode</w:t>
+    </w:p>
+    <w:p>
+      <w:pPr>
+        <w:widowControl w:val="0"/>
+        <w:autoSpaceDE w:val="0"/>
+        <w:autoSpaceDN w:val="0"/>
+        <w:adjustRightInd w:val="0"/>
+        <w:rPr>
+          <w:rFonts w:ascii="Arial" w:hAnsi="Arial" w:cs="Arial"/>
+        </w:rPr>
+      </w:pPr>
+      <w:r>
+        <w:rPr>
+          <w:rFonts w:ascii="Arial" w:hAnsi="Arial" w:cs="Arial"/>
+        </w:rPr>
+        <w:t>This</w:t>
+      </w:r>
+      <w:r>
+        <w:rPr>
+          <w:rFonts w:ascii="Arial" w:hAnsi="Arial" w:cs="Arial"/>
+        </w:rPr>
+        <w:t xml:space="preserve"> is just a flag </w:t>
+      </w:r>
+      <w:r>
+        <w:rPr>
+          <w:rFonts w:ascii="Arial" w:hAnsi="Arial" w:cs="Arial"/>
+        </w:rPr>
+        <w:t xml:space="preserve">to indicate the </w:t>
+      </w:r>
+      <w:r>
+        <w:rPr>
+          <w:rFonts w:ascii="Arial" w:hAnsi="Arial" w:cs="Arial"/>
+        </w:rPr>
+        <w:t>file</w:t>
+      </w:r>
+      <w:r>
+        <w:rPr>
+          <w:rFonts w:ascii="Arial" w:hAnsi="Arial" w:cs="Arial"/>
+        </w:rPr>
+        <w:t xml:space="preserve"> is in</w:t>
+      </w:r>
+      <w:r>
+        <w:rPr>
+          <w:rFonts w:ascii="Arial" w:hAnsi="Arial" w:cs="Arial"/>
+        </w:rPr>
+        <w:t xml:space="preserve"> restart mode</w:t>
+      </w:r>
+      <w:r>
+        <w:rPr>
+          <w:rFonts w:ascii="Arial" w:hAnsi="Arial" w:cs="Arial"/>
+        </w:rPr>
+        <w:t xml:space="preserve"> --</w:t>
+      </w:r>
+      <w:r>
+        <w:rPr>
+          <w:rFonts w:ascii="Arial" w:hAnsi="Arial" w:cs="Arial"/>
+        </w:rPr>
+        <w:t xml:space="preserve"> if not present then not in restart mode</w:t>
+      </w:r>
+      <w:r>
+        <w:rPr>
+          <w:rFonts w:ascii="Arial" w:hAnsi="Arial" w:cs="Arial"/>
+        </w:rPr>
+        <w:t xml:space="preserve">.  </w:t>
+      </w:r>
+      <w:r>
+        <w:rPr>
+          <w:rFonts w:ascii="Arial" w:hAnsi="Arial" w:cs="Arial"/>
+        </w:rPr>
+        <w:t xml:space="preserve">Restart means </w:t>
+      </w:r>
+      <w:r>
+        <w:rPr>
+          <w:rFonts w:ascii="Arial" w:hAnsi="Arial" w:cs="Arial"/>
+        </w:rPr>
+        <w:t xml:space="preserve">creation of </w:t>
+      </w:r>
+      <w:r>
+        <w:rPr>
+          <w:rFonts w:ascii="Arial" w:hAnsi="Arial" w:cs="Arial"/>
+        </w:rPr>
+        <w:t xml:space="preserve">the </w:t>
+      </w:r>
+      <w:r>
+        <w:rPr>
+          <w:rFonts w:ascii="Arial" w:hAnsi="Arial" w:cs="Arial"/>
+        </w:rPr>
+        <w:t>file</w:t>
+      </w:r>
+      <w:r>
+        <w:rPr>
+          <w:rFonts w:ascii="Arial" w:hAnsi="Arial" w:cs="Arial"/>
+        </w:rPr>
+        <w:t xml:space="preserve"> </w:t>
+      </w:r>
+      <w:r>
+        <w:rPr>
+          <w:rFonts w:ascii="Arial" w:hAnsi="Arial" w:cs="Arial"/>
+        </w:rPr>
+        <w:t xml:space="preserve">(e.g., by </w:t>
+      </w:r>
+      <w:proofErr w:type="spellStart"/>
+      <w:r>
+        <w:rPr>
+          <w:rFonts w:ascii="Arial" w:hAnsi="Arial" w:cs="Arial"/>
+        </w:rPr>
+        <w:t>pftool</w:t>
+      </w:r>
+      <w:proofErr w:type="spellEnd"/>
+      <w:r>
+        <w:rPr>
+          <w:rFonts w:ascii="Arial" w:hAnsi="Arial" w:cs="Arial"/>
+        </w:rPr>
+        <w:t xml:space="preserve">) </w:t>
+      </w:r>
+      <w:r>
+        <w:rPr>
+          <w:rFonts w:ascii="Arial" w:hAnsi="Arial" w:cs="Arial"/>
+        </w:rPr>
+        <w:t>is not yet complete</w:t>
+      </w:r>
+      <w:r>
+        <w:rPr>
+          <w:rFonts w:ascii="Arial" w:hAnsi="Arial" w:cs="Arial"/>
+        </w:rPr>
+        <w:t>.</w:t>
       </w:r>
     </w:p>
     <w:p>
@@ -4812,6 +5110,29 @@
     </w:sectPr>
   </w:body>
 </w:document>
+</file>
+
+<file path=word/comments.xml><?xml version="1.0" encoding="utf-8"?>
+<w:comments xmlns:wpc="http://schemas.microsoft.com/office/word/2010/wordprocessingCanvas" xmlns:mo="http://schemas.microsoft.com/office/mac/office/2008/main" xmlns:mc="http://schemas.openxmlformats.org/markup-compatibility/2006" xmlns:mv="urn:schemas-microsoft-com:mac:vml" xmlns:o="urn:schemas-microsoft-com:office:office" xmlns:r="http://schemas.openxmlformats.org/officeDocument/2006/relationships" xmlns:m="http://schemas.openxmlformats.org/officeDocument/2006/math" xmlns:v="urn:schemas-microsoft-com:vml" xmlns:wp14="http://schemas.microsoft.com/office/word/2010/wordprocessingDrawing" xmlns:wp="http://schemas.openxmlformats.org/drawingml/2006/wordprocessingDrawing" xmlns:w10="urn:schemas-microsoft-com:office:word" xmlns:w="http://schemas.openxmlformats.org/wordprocessingml/2006/main" xmlns:w14="http://schemas.microsoft.com/office/word/2010/wordml" xmlns:wpg="http://schemas.microsoft.com/office/word/2010/wordprocessingGroup" xmlns:wpi="http://schemas.microsoft.com/office/word/2010/wordprocessingInk" xmlns:wne="http://schemas.microsoft.com/office/word/2006/wordml" xmlns:wps="http://schemas.microsoft.com/office/word/2010/wordprocessingShape" mc:Ignorable="w14 wp14">
+  <w:comment w:id="0" w:author="Jeffrey Inman" w:date="2015-04-10T09:51:00Z" w:initials="JI">
+    <w:p>
+      <w:pPr>
+        <w:pStyle w:val="CommentText"/>
+      </w:pPr>
+      <w:bookmarkStart w:id="1" w:name="_GoBack"/>
+      <w:r>
+        <w:rPr>
+          <w:rStyle w:val="CommentReference"/>
+        </w:rPr>
+        <w:annotationRef/>
+      </w:r>
+      <w:r>
+        <w:t>Seems to me that the reversed time-stamp can be generated into obj-names, without requiring a field in the xattr.</w:t>
+      </w:r>
+    </w:p>
+    <w:bookmarkEnd w:id="1"/>
+  </w:comment>
+</w:comments>
 </file>
 
 <file path=word/styles.xml><?xml version="1.0" encoding="utf-8"?>
@@ -5058,6 +5379,99 @@
         <w:right w:w="108" w:type="dxa"/>
       </w:tblCellMar>
     </w:tblPr>
+  </w:style>
+  <w:style w:type="character" w:styleId="CommentReference">
+    <w:name w:val="annotation reference"/>
+    <w:basedOn w:val="DefaultParagraphFont"/>
+    <w:uiPriority w:val="99"/>
+    <w:semiHidden/>
+    <w:unhideWhenUsed/>
+    <w:rsid w:val="00324687"/>
+    <w:rPr>
+      <w:sz w:val="18"/>
+      <w:szCs w:val="18"/>
+    </w:rPr>
+  </w:style>
+  <w:style w:type="paragraph" w:styleId="CommentText">
+    <w:name w:val="annotation text"/>
+    <w:basedOn w:val="Normal"/>
+    <w:link w:val="CommentTextChar"/>
+    <w:uiPriority w:val="99"/>
+    <w:semiHidden/>
+    <w:unhideWhenUsed/>
+    <w:rsid w:val="00324687"/>
+  </w:style>
+  <w:style w:type="character" w:customStyle="1" w:styleId="CommentTextChar">
+    <w:name w:val="Comment Text Char"/>
+    <w:basedOn w:val="DefaultParagraphFont"/>
+    <w:link w:val="CommentText"/>
+    <w:uiPriority w:val="99"/>
+    <w:semiHidden/>
+    <w:rsid w:val="00324687"/>
+  </w:style>
+  <w:style w:type="paragraph" w:styleId="CommentSubject">
+    <w:name w:val="annotation subject"/>
+    <w:basedOn w:val="CommentText"/>
+    <w:next w:val="CommentText"/>
+    <w:link w:val="CommentSubjectChar"/>
+    <w:uiPriority w:val="99"/>
+    <w:semiHidden/>
+    <w:unhideWhenUsed/>
+    <w:rsid w:val="00324687"/>
+    <w:rPr>
+      <w:b/>
+      <w:bCs/>
+      <w:sz w:val="20"/>
+      <w:szCs w:val="20"/>
+    </w:rPr>
+  </w:style>
+  <w:style w:type="character" w:customStyle="1" w:styleId="CommentSubjectChar">
+    <w:name w:val="Comment Subject Char"/>
+    <w:basedOn w:val="CommentTextChar"/>
+    <w:link w:val="CommentSubject"/>
+    <w:uiPriority w:val="99"/>
+    <w:semiHidden/>
+    <w:rsid w:val="00324687"/>
+    <w:rPr>
+      <w:b/>
+      <w:bCs/>
+      <w:sz w:val="20"/>
+      <w:szCs w:val="20"/>
+    </w:rPr>
+  </w:style>
+  <w:style w:type="paragraph" w:styleId="Revision">
+    <w:name w:val="Revision"/>
+    <w:hidden/>
+    <w:uiPriority w:val="99"/>
+    <w:semiHidden/>
+    <w:rsid w:val="00324687"/>
+  </w:style>
+  <w:style w:type="paragraph" w:styleId="BalloonText">
+    <w:name w:val="Balloon Text"/>
+    <w:basedOn w:val="Normal"/>
+    <w:link w:val="BalloonTextChar"/>
+    <w:uiPriority w:val="99"/>
+    <w:semiHidden/>
+    <w:unhideWhenUsed/>
+    <w:rsid w:val="00324687"/>
+    <w:rPr>
+      <w:rFonts w:ascii="Lucida Grande" w:hAnsi="Lucida Grande" w:cs="Lucida Grande"/>
+      <w:sz w:val="18"/>
+      <w:szCs w:val="18"/>
+    </w:rPr>
+  </w:style>
+  <w:style w:type="character" w:customStyle="1" w:styleId="BalloonTextChar">
+    <w:name w:val="Balloon Text Char"/>
+    <w:basedOn w:val="DefaultParagraphFont"/>
+    <w:link w:val="BalloonText"/>
+    <w:uiPriority w:val="99"/>
+    <w:semiHidden/>
+    <w:rsid w:val="00324687"/>
+    <w:rPr>
+      <w:rFonts w:ascii="Lucida Grande" w:hAnsi="Lucida Grande" w:cs="Lucida Grande"/>
+      <w:sz w:val="18"/>
+      <w:szCs w:val="18"/>
+    </w:rPr>
   </w:style>
 </w:styles>
 </file>
@@ -5306,6 +5720,99 @@
         <w:right w:w="108" w:type="dxa"/>
       </w:tblCellMar>
     </w:tblPr>
+  </w:style>
+  <w:style w:type="character" w:styleId="CommentReference">
+    <w:name w:val="annotation reference"/>
+    <w:basedOn w:val="DefaultParagraphFont"/>
+    <w:uiPriority w:val="99"/>
+    <w:semiHidden/>
+    <w:unhideWhenUsed/>
+    <w:rsid w:val="00324687"/>
+    <w:rPr>
+      <w:sz w:val="18"/>
+      <w:szCs w:val="18"/>
+    </w:rPr>
+  </w:style>
+  <w:style w:type="paragraph" w:styleId="CommentText">
+    <w:name w:val="annotation text"/>
+    <w:basedOn w:val="Normal"/>
+    <w:link w:val="CommentTextChar"/>
+    <w:uiPriority w:val="99"/>
+    <w:semiHidden/>
+    <w:unhideWhenUsed/>
+    <w:rsid w:val="00324687"/>
+  </w:style>
+  <w:style w:type="character" w:customStyle="1" w:styleId="CommentTextChar">
+    <w:name w:val="Comment Text Char"/>
+    <w:basedOn w:val="DefaultParagraphFont"/>
+    <w:link w:val="CommentText"/>
+    <w:uiPriority w:val="99"/>
+    <w:semiHidden/>
+    <w:rsid w:val="00324687"/>
+  </w:style>
+  <w:style w:type="paragraph" w:styleId="CommentSubject">
+    <w:name w:val="annotation subject"/>
+    <w:basedOn w:val="CommentText"/>
+    <w:next w:val="CommentText"/>
+    <w:link w:val="CommentSubjectChar"/>
+    <w:uiPriority w:val="99"/>
+    <w:semiHidden/>
+    <w:unhideWhenUsed/>
+    <w:rsid w:val="00324687"/>
+    <w:rPr>
+      <w:b/>
+      <w:bCs/>
+      <w:sz w:val="20"/>
+      <w:szCs w:val="20"/>
+    </w:rPr>
+  </w:style>
+  <w:style w:type="character" w:customStyle="1" w:styleId="CommentSubjectChar">
+    <w:name w:val="Comment Subject Char"/>
+    <w:basedOn w:val="CommentTextChar"/>
+    <w:link w:val="CommentSubject"/>
+    <w:uiPriority w:val="99"/>
+    <w:semiHidden/>
+    <w:rsid w:val="00324687"/>
+    <w:rPr>
+      <w:b/>
+      <w:bCs/>
+      <w:sz w:val="20"/>
+      <w:szCs w:val="20"/>
+    </w:rPr>
+  </w:style>
+  <w:style w:type="paragraph" w:styleId="Revision">
+    <w:name w:val="Revision"/>
+    <w:hidden/>
+    <w:uiPriority w:val="99"/>
+    <w:semiHidden/>
+    <w:rsid w:val="00324687"/>
+  </w:style>
+  <w:style w:type="paragraph" w:styleId="BalloonText">
+    <w:name w:val="Balloon Text"/>
+    <w:basedOn w:val="Normal"/>
+    <w:link w:val="BalloonTextChar"/>
+    <w:uiPriority w:val="99"/>
+    <w:semiHidden/>
+    <w:unhideWhenUsed/>
+    <w:rsid w:val="00324687"/>
+    <w:rPr>
+      <w:rFonts w:ascii="Lucida Grande" w:hAnsi="Lucida Grande" w:cs="Lucida Grande"/>
+      <w:sz w:val="18"/>
+      <w:szCs w:val="18"/>
+    </w:rPr>
+  </w:style>
+  <w:style w:type="character" w:customStyle="1" w:styleId="BalloonTextChar">
+    <w:name w:val="Balloon Text Char"/>
+    <w:basedOn w:val="DefaultParagraphFont"/>
+    <w:link w:val="BalloonText"/>
+    <w:uiPriority w:val="99"/>
+    <w:semiHidden/>
+    <w:rsid w:val="00324687"/>
+    <w:rPr>
+      <w:rFonts w:ascii="Lucida Grande" w:hAnsi="Lucida Grande" w:cs="Lucida Grande"/>
+      <w:sz w:val="18"/>
+      <w:szCs w:val="18"/>
+    </w:rPr>
   </w:style>
 </w:styles>
 </file>

</xml_diff>

<commit_message>
Uploading changes made by Gary.
</commit_message>
<xml_diff>
--- a/Documentation/MarFS-Configuration.docx
+++ b/Documentation/MarFS-Configuration.docx
@@ -9,6 +9,7 @@
         <w:autoSpaceDN w:val="0"/>
         <w:adjustRightInd w:val="0"/>
         <w:rPr>
+          <w:ins w:id="0" w:author="First name Last name" w:date="2015-04-12T16:22:00Z"/>
           <w:rFonts w:ascii="Arial" w:hAnsi="Arial" w:cs="Arial"/>
         </w:rPr>
       </w:pPr>
@@ -26,6 +27,7 @@
         <w:autoSpaceDN w:val="0"/>
         <w:adjustRightInd w:val="0"/>
         <w:rPr>
+          <w:ins w:id="1" w:author="First name Last name" w:date="2015-04-12T16:22:00Z"/>
           <w:rFonts w:ascii="Arial" w:hAnsi="Arial" w:cs="Arial"/>
         </w:rPr>
       </w:pPr>
@@ -38,6 +40,50 @@
         <w:adjustRightInd w:val="0"/>
         <w:rPr>
           <w:rFonts w:ascii="Arial" w:hAnsi="Arial" w:cs="Arial"/>
+          <w:sz w:val="36"/>
+          <w:szCs w:val="36"/>
+          <w:rPrChange w:id="2" w:author="First name Last name" w:date="2015-04-12T16:23:00Z">
+            <w:rPr>
+              <w:rFonts w:ascii="Arial" w:hAnsi="Arial" w:cs="Arial"/>
+            </w:rPr>
+          </w:rPrChange>
+        </w:rPr>
+      </w:pPr>
+      <w:ins w:id="3" w:author="First name Last name" w:date="2015-04-12T16:22:00Z">
+        <w:r>
+          <w:rPr>
+            <w:rFonts w:ascii="Arial" w:hAnsi="Arial" w:cs="Arial"/>
+            <w:sz w:val="36"/>
+            <w:szCs w:val="36"/>
+            <w:rPrChange w:id="4" w:author="First name Last name" w:date="2015-04-12T16:23:00Z">
+              <w:rPr>
+                <w:rFonts w:ascii="Arial" w:hAnsi="Arial" w:cs="Arial"/>
+              </w:rPr>
+            </w:rPrChange>
+          </w:rPr>
+          <w:t>Extended Attribute Information</w:t>
+        </w:r>
+      </w:ins>
+    </w:p>
+    <w:p>
+      <w:pPr>
+        <w:widowControl w:val="0"/>
+        <w:autoSpaceDE w:val="0"/>
+        <w:autoSpaceDN w:val="0"/>
+        <w:adjustRightInd w:val="0"/>
+        <w:rPr>
+          <w:rFonts w:ascii="Arial" w:hAnsi="Arial" w:cs="Arial"/>
+        </w:rPr>
+      </w:pPr>
+    </w:p>
+    <w:p>
+      <w:pPr>
+        <w:widowControl w:val="0"/>
+        <w:autoSpaceDE w:val="0"/>
+        <w:autoSpaceDN w:val="0"/>
+        <w:adjustRightInd w:val="0"/>
+        <w:rPr>
+          <w:rFonts w:ascii="Arial" w:hAnsi="Arial" w:cs="Arial"/>
         </w:rPr>
       </w:pPr>
       <w:proofErr w:type="spellStart"/>
@@ -159,6 +205,7 @@
         <w:autoSpaceDN w:val="0"/>
         <w:adjustRightInd w:val="0"/>
         <w:rPr>
+          <w:ins w:id="5" w:author="First name Last name" w:date="2015-04-12T16:19:00Z"/>
           <w:rFonts w:ascii="Arial" w:hAnsi="Arial" w:cs="Arial"/>
         </w:rPr>
       </w:pPr>
@@ -194,8 +241,71 @@
         <w:rPr>
           <w:rFonts w:ascii="Arial" w:hAnsi="Arial" w:cs="Arial"/>
         </w:rPr>
-        <w:t xml:space="preserve"> restart)</w:t>
-      </w:r>
+        <w:t xml:space="preserve"> restart</w:t>
+      </w:r>
+    </w:p>
+    <w:p>
+      <w:pPr>
+        <w:widowControl w:val="0"/>
+        <w:autoSpaceDE w:val="0"/>
+        <w:autoSpaceDN w:val="0"/>
+        <w:adjustRightInd w:val="0"/>
+        <w:rPr>
+          <w:rFonts w:ascii="Arial" w:hAnsi="Arial" w:cs="Arial"/>
+        </w:rPr>
+      </w:pPr>
+      <w:ins w:id="6" w:author="First name Last name" w:date="2015-04-12T16:19:00Z">
+        <w:r>
+          <w:rPr>
+            <w:rFonts w:ascii="Arial" w:hAnsi="Arial" w:cs="Arial"/>
+          </w:rPr>
+          <w:t xml:space="preserve">  </w:t>
+        </w:r>
+        <w:proofErr w:type="spellStart"/>
+        <w:r>
+          <w:rPr>
+            <w:rFonts w:ascii="Arial" w:hAnsi="Arial" w:cs="Arial"/>
+          </w:rPr>
+          <w:t>MARslave</w:t>
+        </w:r>
+        <w:proofErr w:type="spellEnd"/>
+        <w:r>
+          <w:rPr>
+            <w:rFonts w:ascii="Arial" w:hAnsi="Arial" w:cs="Arial"/>
+          </w:rPr>
+          <w:t xml:space="preserve">  (used on directories (future) for hashing files into </w:t>
+        </w:r>
+        <w:proofErr w:type="spellStart"/>
+        <w:r>
+          <w:rPr>
+            <w:rFonts w:ascii="Arial" w:hAnsi="Arial" w:cs="Arial"/>
+          </w:rPr>
+          <w:t>slavep</w:t>
+        </w:r>
+      </w:ins>
+      <w:ins w:id="7" w:author="First name Last name" w:date="2015-04-12T16:20:00Z">
+        <w:r>
+          <w:rPr>
+            <w:rFonts w:ascii="Arial" w:hAnsi="Arial" w:cs="Arial"/>
+          </w:rPr>
+          <w:t>’s</w:t>
+        </w:r>
+        <w:proofErr w:type="spellEnd"/>
+        <w:r>
+          <w:rPr>
+            <w:rFonts w:ascii="Arial" w:hAnsi="Arial" w:cs="Arial"/>
+          </w:rPr>
+          <w:t>)</w:t>
+        </w:r>
+      </w:ins>
+      <w:del w:id="8" w:author="First name Last name" w:date="2015-04-12T16:19:00Z">
+        <w:r>
+          <w:rPr>
+            <w:rFonts w:ascii="Arial" w:hAnsi="Arial" w:cs="Arial"/>
+          </w:rPr>
+          <w:delText>)</w:delText>
+        </w:r>
+      </w:del>
     </w:p>
     <w:p>
       <w:pPr>
@@ -377,7 +487,7 @@
                 <w:rFonts w:ascii="Arial" w:hAnsi="Arial" w:cs="Arial"/>
               </w:rPr>
             </w:pPr>
-            <w:commentRangeStart w:id="0"/>
+            <w:commentRangeStart w:id="9"/>
             <w:proofErr w:type="spellStart"/>
             <w:r>
               <w:rPr>
@@ -385,13 +495,13 @@
               </w:rPr>
               <w:t>Reverseorder</w:t>
             </w:r>
-            <w:commentRangeEnd w:id="0"/>
+            <w:commentRangeEnd w:id="9"/>
             <w:proofErr w:type="spellEnd"/>
             <w:r>
               <w:rPr>
                 <w:rStyle w:val="CommentReference"/>
               </w:rPr>
-              <w:commentReference w:id="0"/>
+              <w:commentReference w:id="9"/>
             </w:r>
             <w:r>
               <w:rPr>
@@ -953,6 +1063,7 @@
               <w:rPr>
                 <w:rFonts w:ascii="Arial" w:hAnsi="Arial" w:cs="Arial"/>
               </w:rPr>
+              <w:lastRenderedPageBreak/>
               <w:t>objchnknumber</w:t>
             </w:r>
             <w:proofErr w:type="spellEnd"/>
@@ -1001,14 +1112,7 @@
               <w:rPr>
                 <w:rFonts w:ascii="Arial" w:hAnsi="Arial" w:cs="Arial"/>
               </w:rPr>
-              <w:t xml:space="preserve"> and packed there is only one object involved.  For multi, the object name only </w:t>
-            </w:r>
-            <w:r>
-              <w:rPr>
-                <w:rFonts w:ascii="Arial" w:hAnsi="Arial" w:cs="Arial"/>
-              </w:rPr>
-              <w:lastRenderedPageBreak/>
-              <w:t xml:space="preserve">changes by chunk number which is calculated based on </w:t>
+              <w:t xml:space="preserve"> and packed there is only one object involved.  For multi, the object name only changes by chunk number which is calculated based on </w:t>
             </w:r>
             <w:proofErr w:type="spellStart"/>
             <w:proofErr w:type="gramStart"/>
@@ -1056,7 +1160,6 @@
               <w:rPr>
                 <w:rFonts w:ascii="Arial" w:hAnsi="Arial" w:cs="Arial"/>
               </w:rPr>
-              <w:lastRenderedPageBreak/>
               <w:t>mdinode</w:t>
             </w:r>
             <w:proofErr w:type="spellEnd"/>
@@ -1103,6 +1206,63 @@
               </w:rPr>
               <w:t xml:space="preserve"> it’s the first file in the object)</w:t>
             </w:r>
+          </w:p>
+        </w:tc>
+      </w:tr>
+      <w:tr>
+        <w:trPr>
+          <w:ins w:id="10" w:author="First name Last name" w:date="2015-04-12T16:35:00Z"/>
+        </w:trPr>
+        <w:tc>
+          <w:tcPr>
+            <w:tcW w:w="2448" w:type="dxa"/>
+          </w:tcPr>
+          <w:p>
+            <w:pPr>
+              <w:widowControl w:val="0"/>
+              <w:autoSpaceDE w:val="0"/>
+              <w:autoSpaceDN w:val="0"/>
+              <w:adjustRightInd w:val="0"/>
+              <w:rPr>
+                <w:ins w:id="11" w:author="First name Last name" w:date="2015-04-12T16:35:00Z"/>
+                <w:rFonts w:ascii="Arial" w:hAnsi="Arial" w:cs="Arial"/>
+              </w:rPr>
+            </w:pPr>
+            <w:proofErr w:type="spellStart"/>
+            <w:ins w:id="12" w:author="First name Last name" w:date="2015-04-12T16:35:00Z">
+              <w:r>
+                <w:rPr>
+                  <w:rFonts w:ascii="Arial" w:hAnsi="Arial" w:cs="Arial"/>
+                </w:rPr>
+                <w:t>Slavenum</w:t>
+              </w:r>
+              <w:proofErr w:type="spellEnd"/>
+            </w:ins>
+          </w:p>
+        </w:tc>
+        <w:tc>
+          <w:tcPr>
+            <w:tcW w:w="6408" w:type="dxa"/>
+          </w:tcPr>
+          <w:p>
+            <w:pPr>
+              <w:widowControl w:val="0"/>
+              <w:autoSpaceDE w:val="0"/>
+              <w:autoSpaceDN w:val="0"/>
+              <w:adjustRightInd w:val="0"/>
+              <w:rPr>
+                <w:ins w:id="13" w:author="First name Last name" w:date="2015-04-12T16:35:00Z"/>
+                <w:rFonts w:ascii="Arial" w:hAnsi="Arial" w:cs="Arial"/>
+              </w:rPr>
+            </w:pPr>
+            <w:ins w:id="14" w:author="First name Last name" w:date="2015-04-12T16:35:00Z">
+              <w:r>
+                <w:rPr>
+                  <w:rFonts w:ascii="Arial" w:hAnsi="Arial" w:cs="Arial"/>
+                </w:rPr>
+                <w:t>This is used for slave number where files are hashed across slave directories (zero for now) (future)</w:t>
+              </w:r>
+            </w:ins>
           </w:p>
         </w:tc>
       </w:tr>
@@ -1843,6 +2003,7 @@
         <w:autoSpaceDN w:val="0"/>
         <w:adjustRightInd w:val="0"/>
         <w:rPr>
+          <w:ins w:id="15" w:author="First name Last name" w:date="2015-04-12T16:21:00Z"/>
           <w:rFonts w:ascii="Arial" w:hAnsi="Arial" w:cs="Arial"/>
         </w:rPr>
       </w:pPr>
@@ -1852,6 +2013,124 @@
         </w:rPr>
         <w:br w:type="page"/>
       </w:r>
+    </w:p>
+    <w:p>
+      <w:pPr>
+        <w:widowControl w:val="0"/>
+        <w:autoSpaceDE w:val="0"/>
+        <w:autoSpaceDN w:val="0"/>
+        <w:adjustRightInd w:val="0"/>
+        <w:rPr>
+          <w:ins w:id="16" w:author="First name Last name" w:date="2015-04-12T16:21:00Z"/>
+          <w:rFonts w:ascii="Arial" w:hAnsi="Arial" w:cs="Arial"/>
+        </w:rPr>
+      </w:pPr>
+    </w:p>
+    <w:p>
+      <w:pPr>
+        <w:widowControl w:val="0"/>
+        <w:autoSpaceDE w:val="0"/>
+        <w:autoSpaceDN w:val="0"/>
+        <w:adjustRightInd w:val="0"/>
+        <w:rPr>
+          <w:ins w:id="17" w:author="First name Last name" w:date="2015-04-12T16:21:00Z"/>
+          <w:rFonts w:ascii="Arial" w:hAnsi="Arial" w:cs="Arial"/>
+        </w:rPr>
+      </w:pPr>
+      <w:proofErr w:type="spellStart"/>
+      <w:proofErr w:type="gramStart"/>
+      <w:ins w:id="18" w:author="First name Last name" w:date="2015-04-12T16:21:00Z">
+        <w:r>
+          <w:rPr>
+            <w:rFonts w:ascii="Arial" w:hAnsi="Arial" w:cs="Arial"/>
+          </w:rPr>
+          <w:t>MARslave</w:t>
+        </w:r>
+        <w:proofErr w:type="spellEnd"/>
+        <w:r>
+          <w:rPr>
+            <w:rFonts w:ascii="Arial" w:hAnsi="Arial" w:cs="Arial"/>
+          </w:rPr>
+          <w:t xml:space="preserve">  extended</w:t>
+        </w:r>
+        <w:proofErr w:type="gramEnd"/>
+        <w:r>
+          <w:rPr>
+            <w:rFonts w:ascii="Arial" w:hAnsi="Arial" w:cs="Arial"/>
+          </w:rPr>
+          <w:t xml:space="preserve"> attribute for directories for file hashing (future)</w:t>
+        </w:r>
+      </w:ins>
+    </w:p>
+    <w:p>
+      <w:pPr>
+        <w:widowControl w:val="0"/>
+        <w:autoSpaceDE w:val="0"/>
+        <w:autoSpaceDN w:val="0"/>
+        <w:adjustRightInd w:val="0"/>
+        <w:rPr>
+          <w:ins w:id="19" w:author="First name Last name" w:date="2015-04-12T16:22:00Z"/>
+          <w:rFonts w:ascii="Arial" w:hAnsi="Arial" w:cs="Arial"/>
+        </w:rPr>
+      </w:pPr>
+    </w:p>
+    <w:p>
+      <w:pPr>
+        <w:widowControl w:val="0"/>
+        <w:autoSpaceDE w:val="0"/>
+        <w:autoSpaceDN w:val="0"/>
+        <w:adjustRightInd w:val="0"/>
+        <w:rPr>
+          <w:ins w:id="20" w:author="First name Last name" w:date="2015-04-12T16:21:00Z"/>
+          <w:rFonts w:ascii="Arial" w:hAnsi="Arial" w:cs="Arial"/>
+          <w:sz w:val="36"/>
+          <w:szCs w:val="36"/>
+          <w:rPrChange w:id="21" w:author="First name Last name" w:date="2015-04-12T16:22:00Z">
+            <w:rPr>
+              <w:ins w:id="22" w:author="First name Last name" w:date="2015-04-12T16:21:00Z"/>
+              <w:rFonts w:ascii="Arial" w:hAnsi="Arial" w:cs="Arial"/>
+            </w:rPr>
+          </w:rPrChange>
+        </w:rPr>
+      </w:pPr>
+      <w:ins w:id="23" w:author="First name Last name" w:date="2015-04-12T16:22:00Z">
+        <w:r>
+          <w:rPr>
+            <w:rFonts w:ascii="Arial" w:hAnsi="Arial" w:cs="Arial"/>
+            <w:sz w:val="36"/>
+            <w:szCs w:val="36"/>
+            <w:rPrChange w:id="24" w:author="First name Last name" w:date="2015-04-12T16:22:00Z">
+              <w:rPr>
+                <w:rFonts w:ascii="Arial" w:hAnsi="Arial" w:cs="Arial"/>
+              </w:rPr>
+            </w:rPrChange>
+          </w:rPr>
+          <w:t>Configuration File information</w:t>
+        </w:r>
+      </w:ins>
+    </w:p>
+    <w:p>
+      <w:pPr>
+        <w:widowControl w:val="0"/>
+        <w:autoSpaceDE w:val="0"/>
+        <w:autoSpaceDN w:val="0"/>
+        <w:adjustRightInd w:val="0"/>
+        <w:rPr>
+          <w:ins w:id="25" w:author="First name Last name" w:date="2015-04-12T16:21:00Z"/>
+          <w:rFonts w:ascii="Arial" w:hAnsi="Arial" w:cs="Arial"/>
+        </w:rPr>
+      </w:pPr>
+    </w:p>
+    <w:p>
+      <w:pPr>
+        <w:widowControl w:val="0"/>
+        <w:autoSpaceDE w:val="0"/>
+        <w:autoSpaceDN w:val="0"/>
+        <w:adjustRightInd w:val="0"/>
+        <w:rPr>
+          <w:rFonts w:ascii="Arial" w:hAnsi="Arial" w:cs="Arial"/>
+        </w:rPr>
+      </w:pPr>
     </w:p>
     <w:p>
       <w:pPr>
@@ -4181,6 +4460,124 @@
           </w:p>
         </w:tc>
       </w:tr>
+      <w:tr>
+        <w:trPr>
+          <w:ins w:id="26" w:author="First name Last name" w:date="2015-04-12T16:18:00Z"/>
+        </w:trPr>
+        <w:tc>
+          <w:tcPr>
+            <w:tcW w:w="2137" w:type="dxa"/>
+          </w:tcPr>
+          <w:p>
+            <w:pPr>
+              <w:widowControl w:val="0"/>
+              <w:autoSpaceDE w:val="0"/>
+              <w:autoSpaceDN w:val="0"/>
+              <w:adjustRightInd w:val="0"/>
+              <w:rPr>
+                <w:ins w:id="27" w:author="First name Last name" w:date="2015-04-12T16:18:00Z"/>
+                <w:rFonts w:ascii="Arial" w:hAnsi="Arial" w:cs="Arial"/>
+              </w:rPr>
+            </w:pPr>
+            <w:bookmarkStart w:id="28" w:name="_GoBack" w:colFirst="0" w:colLast="1"/>
+            <w:proofErr w:type="spellStart"/>
+            <w:proofErr w:type="gramStart"/>
+            <w:ins w:id="29" w:author="First name Last name" w:date="2015-04-12T16:18:00Z">
+              <w:r>
+                <w:rPr>
+                  <w:rFonts w:ascii="Arial" w:hAnsi="Arial" w:cs="Arial"/>
+                </w:rPr>
+                <w:t>slavep</w:t>
+              </w:r>
+              <w:proofErr w:type="spellEnd"/>
+              <w:proofErr w:type="gramEnd"/>
+            </w:ins>
+          </w:p>
+        </w:tc>
+        <w:tc>
+          <w:tcPr>
+            <w:tcW w:w="6719" w:type="dxa"/>
+          </w:tcPr>
+          <w:p>
+            <w:pPr>
+              <w:widowControl w:val="0"/>
+              <w:autoSpaceDE w:val="0"/>
+              <w:autoSpaceDN w:val="0"/>
+              <w:adjustRightInd w:val="0"/>
+              <w:rPr>
+                <w:ins w:id="30" w:author="First name Last name" w:date="2015-04-12T16:18:00Z"/>
+                <w:rFonts w:ascii="Arial" w:hAnsi="Arial" w:cs="Arial"/>
+              </w:rPr>
+            </w:pPr>
+            <w:ins w:id="31" w:author="First name Last name" w:date="2015-04-12T16:18:00Z">
+              <w:r>
+                <w:rPr>
+                  <w:rFonts w:ascii="Arial" w:hAnsi="Arial" w:cs="Arial"/>
+                </w:rPr>
+                <w:t>Path to slave metadata file systems</w:t>
+              </w:r>
+            </w:ins>
+          </w:p>
+        </w:tc>
+      </w:tr>
+      <w:tr>
+        <w:trPr>
+          <w:ins w:id="32" w:author="First name Last name" w:date="2015-04-12T16:18:00Z"/>
+        </w:trPr>
+        <w:tc>
+          <w:tcPr>
+            <w:tcW w:w="2137" w:type="dxa"/>
+          </w:tcPr>
+          <w:p>
+            <w:pPr>
+              <w:widowControl w:val="0"/>
+              <w:autoSpaceDE w:val="0"/>
+              <w:autoSpaceDN w:val="0"/>
+              <w:adjustRightInd w:val="0"/>
+              <w:rPr>
+                <w:ins w:id="33" w:author="First name Last name" w:date="2015-04-12T16:18:00Z"/>
+                <w:rFonts w:ascii="Arial" w:hAnsi="Arial" w:cs="Arial"/>
+              </w:rPr>
+            </w:pPr>
+            <w:proofErr w:type="spellStart"/>
+            <w:ins w:id="34" w:author="First name Last name" w:date="2015-04-12T16:18:00Z">
+              <w:r>
+                <w:rPr>
+                  <w:rFonts w:ascii="Arial" w:hAnsi="Arial" w:cs="Arial"/>
+                </w:rPr>
+                <w:t>Slavepnum</w:t>
+              </w:r>
+              <w:proofErr w:type="spellEnd"/>
+            </w:ins>
+          </w:p>
+        </w:tc>
+        <w:tc>
+          <w:tcPr>
+            <w:tcW w:w="6719" w:type="dxa"/>
+          </w:tcPr>
+          <w:p>
+            <w:pPr>
+              <w:widowControl w:val="0"/>
+              <w:autoSpaceDE w:val="0"/>
+              <w:autoSpaceDN w:val="0"/>
+              <w:adjustRightInd w:val="0"/>
+              <w:rPr>
+                <w:ins w:id="35" w:author="First name Last name" w:date="2015-04-12T16:18:00Z"/>
+                <w:rFonts w:ascii="Arial" w:hAnsi="Arial" w:cs="Arial"/>
+              </w:rPr>
+            </w:pPr>
+            <w:ins w:id="36" w:author="First name Last name" w:date="2015-04-12T16:18:00Z">
+              <w:r>
+                <w:rPr>
+                  <w:rFonts w:ascii="Arial" w:hAnsi="Arial" w:cs="Arial"/>
+                </w:rPr>
+                <w:t>Max number of slave md file systems to hash across</w:t>
+              </w:r>
+            </w:ins>
+          </w:p>
+        </w:tc>
+      </w:tr>
+      <w:bookmarkEnd w:id="28"/>
     </w:tbl>
     <w:p>
       <w:pPr>
@@ -5114,12 +5511,11 @@
 
 <file path=word/comments.xml><?xml version="1.0" encoding="utf-8"?>
 <w:comments xmlns:wpc="http://schemas.microsoft.com/office/word/2010/wordprocessingCanvas" xmlns:mo="http://schemas.microsoft.com/office/mac/office/2008/main" xmlns:mc="http://schemas.openxmlformats.org/markup-compatibility/2006" xmlns:mv="urn:schemas-microsoft-com:mac:vml" xmlns:o="urn:schemas-microsoft-com:office:office" xmlns:r="http://schemas.openxmlformats.org/officeDocument/2006/relationships" xmlns:m="http://schemas.openxmlformats.org/officeDocument/2006/math" xmlns:v="urn:schemas-microsoft-com:vml" xmlns:wp14="http://schemas.microsoft.com/office/word/2010/wordprocessingDrawing" xmlns:wp="http://schemas.openxmlformats.org/drawingml/2006/wordprocessingDrawing" xmlns:w10="urn:schemas-microsoft-com:office:word" xmlns:w="http://schemas.openxmlformats.org/wordprocessingml/2006/main" xmlns:w14="http://schemas.microsoft.com/office/word/2010/wordml" xmlns:wpg="http://schemas.microsoft.com/office/word/2010/wordprocessingGroup" xmlns:wpi="http://schemas.microsoft.com/office/word/2010/wordprocessingInk" xmlns:wne="http://schemas.microsoft.com/office/word/2006/wordml" xmlns:wps="http://schemas.microsoft.com/office/word/2010/wordprocessingShape" mc:Ignorable="w14 wp14">
-  <w:comment w:id="0" w:author="Jeffrey Inman" w:date="2015-04-10T09:51:00Z" w:initials="JI">
+  <w:comment w:id="9" w:author="Jeffrey Inman" w:date="2015-04-10T09:51:00Z" w:initials="JI">
     <w:p>
       <w:pPr>
         <w:pStyle w:val="CommentText"/>
       </w:pPr>
-      <w:bookmarkStart w:id="1" w:name="_GoBack"/>
       <w:r>
         <w:rPr>
           <w:rStyle w:val="CommentReference"/>
@@ -5130,7 +5526,6 @@
         <w:t>Seems to me that the reversed time-stamp can be generated into obj-names, without requiring a field in the xattr.</w:t>
       </w:r>
     </w:p>
-    <w:bookmarkEnd w:id="1"/>
   </w:comment>
 </w:comments>
 </file>

</xml_diff>

<commit_message>
added information about the repomethodinfo=DIRECT which means write and read the user data from the metadata file itself in the manual and the config file the information about DIRECT was in both files but not in the repomethodinfo field description
</commit_message>
<xml_diff>
--- a/Documentation/MarFS-Configuration.docx
+++ b/Documentation/MarFS-Configuration.docx
@@ -4479,10 +4479,9 @@
                 <w:rFonts w:ascii="Arial" w:hAnsi="Arial" w:cs="Arial"/>
               </w:rPr>
             </w:pPr>
-            <w:bookmarkStart w:id="28" w:name="_GoBack" w:colFirst="0" w:colLast="1"/>
-            <w:proofErr w:type="spellStart"/>
-            <w:proofErr w:type="gramStart"/>
-            <w:ins w:id="29" w:author="First name Last name" w:date="2015-04-12T16:18:00Z">
+            <w:proofErr w:type="spellStart"/>
+            <w:proofErr w:type="gramStart"/>
+            <w:ins w:id="28" w:author="First name Last name" w:date="2015-04-12T16:18:00Z">
               <w:r>
                 <w:rPr>
                   <w:rFonts w:ascii="Arial" w:hAnsi="Arial" w:cs="Arial"/>
@@ -4505,11 +4504,11 @@
               <w:autoSpaceDN w:val="0"/>
               <w:adjustRightInd w:val="0"/>
               <w:rPr>
-                <w:ins w:id="30" w:author="First name Last name" w:date="2015-04-12T16:18:00Z"/>
-                <w:rFonts w:ascii="Arial" w:hAnsi="Arial" w:cs="Arial"/>
-              </w:rPr>
-            </w:pPr>
-            <w:ins w:id="31" w:author="First name Last name" w:date="2015-04-12T16:18:00Z">
+                <w:ins w:id="29" w:author="First name Last name" w:date="2015-04-12T16:18:00Z"/>
+                <w:rFonts w:ascii="Arial" w:hAnsi="Arial" w:cs="Arial"/>
+              </w:rPr>
+            </w:pPr>
+            <w:ins w:id="30" w:author="First name Last name" w:date="2015-04-12T16:18:00Z">
               <w:r>
                 <w:rPr>
                   <w:rFonts w:ascii="Arial" w:hAnsi="Arial" w:cs="Arial"/>
@@ -4522,7 +4521,7 @@
       </w:tr>
       <w:tr>
         <w:trPr>
-          <w:ins w:id="32" w:author="First name Last name" w:date="2015-04-12T16:18:00Z"/>
+          <w:ins w:id="31" w:author="First name Last name" w:date="2015-04-12T16:18:00Z"/>
         </w:trPr>
         <w:tc>
           <w:tcPr>
@@ -4535,12 +4534,12 @@
               <w:autoSpaceDN w:val="0"/>
               <w:adjustRightInd w:val="0"/>
               <w:rPr>
-                <w:ins w:id="33" w:author="First name Last name" w:date="2015-04-12T16:18:00Z"/>
-                <w:rFonts w:ascii="Arial" w:hAnsi="Arial" w:cs="Arial"/>
-              </w:rPr>
-            </w:pPr>
-            <w:proofErr w:type="spellStart"/>
-            <w:ins w:id="34" w:author="First name Last name" w:date="2015-04-12T16:18:00Z">
+                <w:ins w:id="32" w:author="First name Last name" w:date="2015-04-12T16:18:00Z"/>
+                <w:rFonts w:ascii="Arial" w:hAnsi="Arial" w:cs="Arial"/>
+              </w:rPr>
+            </w:pPr>
+            <w:proofErr w:type="spellStart"/>
+            <w:ins w:id="33" w:author="First name Last name" w:date="2015-04-12T16:18:00Z">
               <w:r>
                 <w:rPr>
                   <w:rFonts w:ascii="Arial" w:hAnsi="Arial" w:cs="Arial"/>
@@ -4562,11 +4561,11 @@
               <w:autoSpaceDN w:val="0"/>
               <w:adjustRightInd w:val="0"/>
               <w:rPr>
-                <w:ins w:id="35" w:author="First name Last name" w:date="2015-04-12T16:18:00Z"/>
-                <w:rFonts w:ascii="Arial" w:hAnsi="Arial" w:cs="Arial"/>
-              </w:rPr>
-            </w:pPr>
-            <w:ins w:id="36" w:author="First name Last name" w:date="2015-04-12T16:18:00Z">
+                <w:ins w:id="34" w:author="First name Last name" w:date="2015-04-12T16:18:00Z"/>
+                <w:rFonts w:ascii="Arial" w:hAnsi="Arial" w:cs="Arial"/>
+              </w:rPr>
+            </w:pPr>
+            <w:ins w:id="35" w:author="First name Last name" w:date="2015-04-12T16:18:00Z">
               <w:r>
                 <w:rPr>
                   <w:rFonts w:ascii="Arial" w:hAnsi="Arial" w:cs="Arial"/>
@@ -4577,7 +4576,6 @@
           </w:p>
         </w:tc>
       </w:tr>
-      <w:bookmarkEnd w:id="28"/>
     </w:tbl>
     <w:p>
       <w:pPr>
@@ -5079,6 +5077,7 @@
               <w:autoSpaceDN w:val="0"/>
               <w:adjustRightInd w:val="0"/>
               <w:rPr>
+                <w:ins w:id="36" w:author="First name Last name" w:date="2015-04-22T12:50:00Z"/>
                 <w:rFonts w:ascii="Arial" w:hAnsi="Arial" w:cs="Arial"/>
               </w:rPr>
             </w:pPr>
@@ -5088,6 +5087,27 @@
               </w:rPr>
               <w:t>Info about method for accessing the object repo, like S3 or CDMI</w:t>
             </w:r>
+          </w:p>
+          <w:p>
+            <w:pPr>
+              <w:widowControl w:val="0"/>
+              <w:autoSpaceDE w:val="0"/>
+              <w:autoSpaceDN w:val="0"/>
+              <w:adjustRightInd w:val="0"/>
+              <w:rPr>
+                <w:rFonts w:ascii="Arial" w:hAnsi="Arial" w:cs="Arial"/>
+              </w:rPr>
+            </w:pPr>
+            <w:ins w:id="37" w:author="First name Last name" w:date="2015-04-22T12:50:00Z">
+              <w:r>
+                <w:rPr>
+                  <w:rFonts w:ascii="Arial" w:hAnsi="Arial" w:cs="Arial"/>
+                </w:rPr>
+                <w:t>DIRECT means (use the metadata file system for the user data)</w:t>
+              </w:r>
+            </w:ins>
+            <w:bookmarkStart w:id="38" w:name="_GoBack"/>
+            <w:bookmarkEnd w:id="38"/>
           </w:p>
         </w:tc>
       </w:tr>

</xml_diff>